<commit_message>
socket + hashmap 3
</commit_message>
<xml_diff>
--- a/JDK/HashMap源码分析.docx
+++ b/JDK/HashMap源码分析.docx
@@ -1,10 +1,11 @@
 
 <file path=word/document.xml><?xml version="1.0" encoding="utf-8"?>
-<w:document xmlns:r="http://schemas.openxmlformats.org/officeDocument/2006/relationships" xmlns:wp="http://schemas.openxmlformats.org/drawingml/2006/wordprocessingDrawing" xmlns:w="http://schemas.openxmlformats.org/wordprocessingml/2006/main" xmlns:w10="urn:schemas-microsoft-com:office:word" xmlns:w14="http://schemas.microsoft.com/office/word/2010/wordml" xmlns:wps="http://schemas.microsoft.com/office/word/2010/wordprocessingShape" xmlns:wpg="http://schemas.microsoft.com/office/word/2010/wordprocessingGroup" xmlns:mc="http://schemas.openxmlformats.org/markup-compatibility/2006" xmlns:v="urn:schemas-microsoft-com:vml" xmlns:o="urn:schemas-microsoft-com:office:office" mc:Ignorable="w14">
+<w:document xmlns:wpc="http://schemas.microsoft.com/office/word/2010/wordprocessingCanvas" xmlns:mc="http://schemas.openxmlformats.org/markup-compatibility/2006" xmlns:o="urn:schemas-microsoft-com:office:office" xmlns:r="http://schemas.openxmlformats.org/officeDocument/2006/relationships" xmlns:m="http://schemas.openxmlformats.org/officeDocument/2006/math" xmlns:v="urn:schemas-microsoft-com:vml" xmlns:wp14="http://schemas.microsoft.com/office/word/2010/wordprocessingDrawing" xmlns:wp="http://schemas.openxmlformats.org/drawingml/2006/wordprocessingDrawing" xmlns:w="http://schemas.openxmlformats.org/wordprocessingml/2006/main" xmlns:w14="http://schemas.microsoft.com/office/word/2010/wordml" xmlns:w10="urn:schemas-microsoft-com:office:word" xmlns:w15="http://schemas.microsoft.com/office/word/2012/wordml" xmlns:wpg="http://schemas.microsoft.com/office/word/2010/wordprocessingGroup" xmlns:wpi="http://schemas.microsoft.com/office/word/2010/wordprocessingInk" xmlns:wne="http://schemas.microsoft.com/office/word/2006/wordml" xmlns:wps="http://schemas.microsoft.com/office/word/2010/wordprocessingShape" xmlns:wpsCustomData="http://www.wps.cn/officeDocument/2013/wpsCustomData" mc:Ignorable="w14 w15 wp14">
   <w:body>
     <w:p>
       <w:pPr>
-        <w:pStyle w:val="Title"/>
+        <w:pStyle w:val="3"/>
+        <w:framePr w:w="0" w:hRule="auto" w:wrap="auto" w:vAnchor="margin" w:hAnchor="text" w:yAlign="inline"/>
       </w:pPr>
       <w:r>
         <w:rPr>
@@ -15,7 +16,7 @@
       </w:r>
       <w:r>
         <w:rPr>
-          <w:rFonts w:eastAsia="Arial Unicode MS" w:hint="eastAsia"/>
+          <w:rFonts w:hint="eastAsia" w:eastAsia="Arial Unicode MS"/>
           <w:b w:val="0"/>
           <w:bCs w:val="0"/>
           <w:rtl w:val="0"/>
@@ -26,7 +27,8 @@
     </w:p>
     <w:p>
       <w:pPr>
-        <w:pStyle w:val="Subject"/>
+        <w:pStyle w:val="9"/>
+        <w:framePr w:w="0" w:hRule="auto" w:wrap="auto" w:vAnchor="margin" w:hAnchor="text" w:yAlign="inline"/>
       </w:pPr>
       <w:r>
         <w:rPr>
@@ -37,14 +39,21 @@
     </w:p>
     <w:p>
       <w:pPr>
-        <w:pStyle w:val="Body A"/>
+        <w:pStyle w:val="10"/>
+        <w:framePr w:w="0" w:hRule="auto" w:wrap="auto" w:vAnchor="margin" w:hAnchor="text" w:yAlign="inline"/>
       </w:pPr>
       <w:r>
         <w:rPr>
-          <w:rFonts w:ascii="Helvetica" w:cs="Helvetica" w:hAnsi="Helvetica" w:eastAsia="Helvetica"/>
+          <w:rFonts w:ascii="Helvetica" w:hAnsi="Helvetica" w:eastAsia="Helvetica" w:cs="Helvetica"/>
           <w:rtl w:val="0"/>
         </w:rPr>
         <w:tab/>
+      </w:r>
+      <w:r>
+        <w:rPr>
+          <w:rFonts w:ascii="Helvetica" w:hAnsi="Helvetica" w:eastAsia="Helvetica" w:cs="Helvetica"/>
+          <w:rtl w:val="0"/>
+        </w:rPr>
         <w:t>HashMap</w:t>
       </w:r>
       <w:r>
@@ -98,7 +107,8 @@
     </w:p>
     <w:p>
       <w:pPr>
-        <w:pStyle w:val="Body A"/>
+        <w:pStyle w:val="10"/>
+        <w:framePr w:w="0" w:hRule="auto" w:wrap="auto" w:vAnchor="margin" w:hAnchor="text" w:yAlign="inline"/>
       </w:pPr>
       <w:r>
         <w:rPr>
@@ -126,13 +136,19 @@
     </w:p>
     <w:p>
       <w:pPr>
-        <w:pStyle w:val="Body A"/>
+        <w:pStyle w:val="10"/>
+        <w:framePr w:w="0" w:hRule="auto" w:wrap="auto" w:vAnchor="margin" w:hAnchor="text" w:yAlign="inline"/>
       </w:pPr>
       <w:r>
         <w:rPr>
           <w:rtl w:val="0"/>
         </w:rPr>
         <w:tab/>
+      </w:r>
+      <w:r>
+        <w:rPr>
+          <w:rtl w:val="0"/>
+        </w:rPr>
         <w:t>对单一功能的源码分析不仅会涉及到当前功能代码，还会辐射到相关的代码，如果能将一个主流程分析清楚，其他主流程也会更容易。</w:t>
       </w:r>
       <w:r>
@@ -140,15 +156,15 @@
           <wp:anchor distT="152400" distB="152400" distL="152400" distR="152400" simplePos="0" relativeHeight="251659264" behindDoc="0" locked="0" layoutInCell="1" allowOverlap="1">
             <wp:simplePos x="0" y="0"/>
             <wp:positionH relativeFrom="page">
-              <wp:posOffset>781051</wp:posOffset>
+              <wp:posOffset>781050</wp:posOffset>
             </wp:positionH>
             <wp:positionV relativeFrom="line">
-              <wp:posOffset>299465</wp:posOffset>
+              <wp:posOffset>299085</wp:posOffset>
             </wp:positionV>
-            <wp:extent cx="5981700" cy="586296"/>
+            <wp:extent cx="5981700" cy="586105"/>
             <wp:effectExtent l="0" t="0" r="0" b="0"/>
-            <wp:wrapThrough wrapText="bothSides" distL="152400" distR="152400">
-              <wp:wrapPolygon edited="1">
+            <wp:wrapThrough wrapText="bothSides">
+              <wp:wrapPolygon>
                 <wp:start x="0" y="0"/>
                 <wp:lineTo x="21600" y="0"/>
                 <wp:lineTo x="21600" y="21600"/>
@@ -157,20 +173,20 @@
               </wp:wrapPolygon>
             </wp:wrapThrough>
             <wp:docPr id="1073741825" name="officeArt object"/>
-            <wp:cNvGraphicFramePr/>
+            <wp:cNvGraphicFramePr>
+              <a:graphicFrameLocks xmlns:a="http://schemas.openxmlformats.org/drawingml/2006/main" noChangeAspect="1"/>
+            </wp:cNvGraphicFramePr>
             <a:graphic xmlns:a="http://schemas.openxmlformats.org/drawingml/2006/main">
               <a:graphicData uri="http://schemas.openxmlformats.org/drawingml/2006/picture">
                 <pic:pic xmlns:pic="http://schemas.openxmlformats.org/drawingml/2006/picture">
                   <pic:nvPicPr>
-                    <pic:cNvPr id="1073741825" name="image1.png"/>
+                    <pic:cNvPr id="1073741825" name="officeArt object"/>
                     <pic:cNvPicPr>
                       <a:picLocks noChangeAspect="1"/>
                     </pic:cNvPicPr>
                   </pic:nvPicPr>
                   <pic:blipFill>
-                    <a:blip r:embed="rId4">
-                      <a:extLst/>
-                    </a:blip>
+                    <a:blip r:embed="rId6"/>
                     <a:stretch>
                       <a:fillRect/>
                     </a:stretch>
@@ -186,6 +202,8 @@
                     <a:ln w="12700" cap="flat">
                       <a:noFill/>
                       <a:miter lim="400000"/>
+                      <a:headEnd/>
+                      <a:tailEnd/>
                     </a:ln>
                     <a:effectLst/>
                   </pic:spPr>
@@ -203,12 +221,12 @@
               <wp:posOffset>781050</wp:posOffset>
             </wp:positionH>
             <wp:positionV relativeFrom="line">
-              <wp:posOffset>1188465</wp:posOffset>
+              <wp:posOffset>1188085</wp:posOffset>
             </wp:positionV>
-            <wp:extent cx="5981700" cy="734453"/>
+            <wp:extent cx="5981700" cy="734695"/>
             <wp:effectExtent l="0" t="0" r="0" b="0"/>
-            <wp:wrapThrough wrapText="bothSides" distL="152400" distR="152400">
-              <wp:wrapPolygon edited="1">
+            <wp:wrapThrough wrapText="bothSides">
+              <wp:wrapPolygon>
                 <wp:start x="0" y="0"/>
                 <wp:lineTo x="21600" y="0"/>
                 <wp:lineTo x="21600" y="21600"/>
@@ -217,20 +235,20 @@
               </wp:wrapPolygon>
             </wp:wrapThrough>
             <wp:docPr id="1073741826" name="officeArt object"/>
-            <wp:cNvGraphicFramePr/>
+            <wp:cNvGraphicFramePr>
+              <a:graphicFrameLocks xmlns:a="http://schemas.openxmlformats.org/drawingml/2006/main" noChangeAspect="1"/>
+            </wp:cNvGraphicFramePr>
             <a:graphic xmlns:a="http://schemas.openxmlformats.org/drawingml/2006/main">
               <a:graphicData uri="http://schemas.openxmlformats.org/drawingml/2006/picture">
                 <pic:pic xmlns:pic="http://schemas.openxmlformats.org/drawingml/2006/picture">
                   <pic:nvPicPr>
-                    <pic:cNvPr id="1073741826" name="image2.png"/>
+                    <pic:cNvPr id="1073741826" name="officeArt object"/>
                     <pic:cNvPicPr>
                       <a:picLocks noChangeAspect="1"/>
                     </pic:cNvPicPr>
                   </pic:nvPicPr>
                   <pic:blipFill>
-                    <a:blip r:embed="rId5">
-                      <a:extLst/>
-                    </a:blip>
+                    <a:blip r:embed="rId7"/>
                     <a:stretch>
                       <a:fillRect/>
                     </a:stretch>
@@ -246,6 +264,8 @@
                     <a:ln w="12700" cap="flat">
                       <a:noFill/>
                       <a:miter lim="400000"/>
+                      <a:headEnd/>
+                      <a:tailEnd/>
                     </a:ln>
                     <a:effectLst/>
                   </pic:spPr>
@@ -258,7 +278,8 @@
     </w:p>
     <w:p>
       <w:pPr>
-        <w:pStyle w:val="Body A"/>
+        <w:pStyle w:val="10"/>
+        <w:framePr w:w="0" w:hRule="auto" w:wrap="auto" w:vAnchor="margin" w:hAnchor="text" w:yAlign="inline"/>
       </w:pPr>
       <w:r>
         <w:rPr>
@@ -266,6 +287,12 @@
           <w:lang w:val="zh-TW" w:eastAsia="zh-TW"/>
         </w:rPr>
         <w:tab/>
+      </w:r>
+      <w:r>
+        <w:rPr>
+          <w:rtl w:val="0"/>
+          <w:lang w:val="zh-TW" w:eastAsia="zh-TW"/>
+        </w:rPr>
         <w:t>进入</w:t>
       </w:r>
       <w:r>
@@ -474,13 +501,19 @@
     </w:p>
     <w:p>
       <w:pPr>
-        <w:pStyle w:val="Body A"/>
+        <w:pStyle w:val="10"/>
+        <w:framePr w:w="0" w:hRule="auto" w:wrap="auto" w:vAnchor="margin" w:hAnchor="text" w:yAlign="inline"/>
       </w:pPr>
       <w:r>
         <w:rPr>
           <w:rtl w:val="0"/>
         </w:rPr>
         <w:tab/>
+      </w:r>
+      <w:r>
+        <w:rPr>
+          <w:rtl w:val="0"/>
+        </w:rPr>
         <w:t>这里也可以看出，</w:t>
       </w:r>
       <w:r>
@@ -533,12 +566,12 @@
               <wp:posOffset>781050</wp:posOffset>
             </wp:positionH>
             <wp:positionV relativeFrom="line">
-              <wp:posOffset>445515</wp:posOffset>
+              <wp:posOffset>445135</wp:posOffset>
             </wp:positionV>
-            <wp:extent cx="5981700" cy="671025"/>
+            <wp:extent cx="5981700" cy="671195"/>
             <wp:effectExtent l="0" t="0" r="0" b="0"/>
-            <wp:wrapThrough wrapText="bothSides" distL="152400" distR="152400">
-              <wp:wrapPolygon edited="1">
+            <wp:wrapThrough wrapText="bothSides">
+              <wp:wrapPolygon>
                 <wp:start x="0" y="0"/>
                 <wp:lineTo x="21600" y="0"/>
                 <wp:lineTo x="21600" y="21600"/>
@@ -547,20 +580,20 @@
               </wp:wrapPolygon>
             </wp:wrapThrough>
             <wp:docPr id="1073741827" name="officeArt object"/>
-            <wp:cNvGraphicFramePr/>
+            <wp:cNvGraphicFramePr>
+              <a:graphicFrameLocks xmlns:a="http://schemas.openxmlformats.org/drawingml/2006/main" noChangeAspect="1"/>
+            </wp:cNvGraphicFramePr>
             <a:graphic xmlns:a="http://schemas.openxmlformats.org/drawingml/2006/main">
               <a:graphicData uri="http://schemas.openxmlformats.org/drawingml/2006/picture">
                 <pic:pic xmlns:pic="http://schemas.openxmlformats.org/drawingml/2006/picture">
                   <pic:nvPicPr>
-                    <pic:cNvPr id="1073741827" name="image3.png"/>
+                    <pic:cNvPr id="1073741827" name="officeArt object"/>
                     <pic:cNvPicPr>
                       <a:picLocks noChangeAspect="1"/>
                     </pic:cNvPicPr>
                   </pic:nvPicPr>
                   <pic:blipFill>
-                    <a:blip r:embed="rId6">
-                      <a:extLst/>
-                    </a:blip>
+                    <a:blip r:embed="rId8"/>
                     <a:stretch>
                       <a:fillRect/>
                     </a:stretch>
@@ -576,6 +609,8 @@
                     <a:ln w="12700" cap="flat">
                       <a:noFill/>
                       <a:miter lim="400000"/>
+                      <a:headEnd/>
+                      <a:tailEnd/>
                     </a:ln>
                     <a:effectLst/>
                   </pic:spPr>
@@ -593,12 +628,12 @@
               <wp:posOffset>781050</wp:posOffset>
             </wp:positionH>
             <wp:positionV relativeFrom="line">
-              <wp:posOffset>1410715</wp:posOffset>
+              <wp:posOffset>1410335</wp:posOffset>
             </wp:positionV>
-            <wp:extent cx="5981700" cy="1285395"/>
+            <wp:extent cx="5981700" cy="1285240"/>
             <wp:effectExtent l="0" t="0" r="0" b="0"/>
-            <wp:wrapThrough wrapText="bothSides" distL="152400" distR="152400">
-              <wp:wrapPolygon edited="1">
+            <wp:wrapThrough wrapText="bothSides">
+              <wp:wrapPolygon>
                 <wp:start x="0" y="0"/>
                 <wp:lineTo x="21600" y="0"/>
                 <wp:lineTo x="21600" y="21600"/>
@@ -607,20 +642,20 @@
               </wp:wrapPolygon>
             </wp:wrapThrough>
             <wp:docPr id="1073741828" name="officeArt object"/>
-            <wp:cNvGraphicFramePr/>
+            <wp:cNvGraphicFramePr>
+              <a:graphicFrameLocks xmlns:a="http://schemas.openxmlformats.org/drawingml/2006/main" noChangeAspect="1"/>
+            </wp:cNvGraphicFramePr>
             <a:graphic xmlns:a="http://schemas.openxmlformats.org/drawingml/2006/main">
               <a:graphicData uri="http://schemas.openxmlformats.org/drawingml/2006/picture">
                 <pic:pic xmlns:pic="http://schemas.openxmlformats.org/drawingml/2006/picture">
                   <pic:nvPicPr>
-                    <pic:cNvPr id="1073741828" name="image4.png"/>
+                    <pic:cNvPr id="1073741828" name="officeArt object"/>
                     <pic:cNvPicPr>
                       <a:picLocks noChangeAspect="1"/>
                     </pic:cNvPicPr>
                   </pic:nvPicPr>
                   <pic:blipFill>
-                    <a:blip r:embed="rId7">
-                      <a:extLst/>
-                    </a:blip>
+                    <a:blip r:embed="rId9"/>
                     <a:stretch>
                       <a:fillRect/>
                     </a:stretch>
@@ -636,6 +671,8 @@
                     <a:ln w="12700" cap="flat">
                       <a:noFill/>
                       <a:miter lim="400000"/>
+                      <a:headEnd/>
+                      <a:tailEnd/>
                     </a:ln>
                     <a:effectLst/>
                   </pic:spPr>
@@ -648,7 +685,8 @@
     </w:p>
     <w:p>
       <w:pPr>
-        <w:pStyle w:val="Body A"/>
+        <w:pStyle w:val="10"/>
+        <w:framePr w:w="0" w:hRule="auto" w:wrap="auto" w:vAnchor="margin" w:hAnchor="text" w:yAlign="inline"/>
       </w:pPr>
       <w:r>
         <w:rPr>
@@ -656,6 +694,12 @@
           <w:lang w:val="zh-TW" w:eastAsia="zh-TW"/>
         </w:rPr>
         <w:tab/>
+      </w:r>
+      <w:r>
+        <w:rPr>
+          <w:rtl w:val="0"/>
+          <w:lang w:val="zh-TW" w:eastAsia="zh-TW"/>
+        </w:rPr>
         <w:t>进入</w:t>
       </w:r>
       <w:r>
@@ -947,12 +991,12 @@
               <wp:posOffset>781050</wp:posOffset>
             </wp:positionH>
             <wp:positionV relativeFrom="line">
-              <wp:posOffset>356615</wp:posOffset>
+              <wp:posOffset>356235</wp:posOffset>
             </wp:positionV>
-            <wp:extent cx="5981700" cy="506388"/>
+            <wp:extent cx="5981700" cy="506095"/>
             <wp:effectExtent l="0" t="0" r="0" b="0"/>
-            <wp:wrapThrough wrapText="bothSides" distL="152400" distR="152400">
-              <wp:wrapPolygon edited="1">
+            <wp:wrapThrough wrapText="bothSides">
+              <wp:wrapPolygon>
                 <wp:start x="0" y="0"/>
                 <wp:lineTo x="21600" y="0"/>
                 <wp:lineTo x="21600" y="21600"/>
@@ -961,20 +1005,20 @@
               </wp:wrapPolygon>
             </wp:wrapThrough>
             <wp:docPr id="1073741829" name="officeArt object"/>
-            <wp:cNvGraphicFramePr/>
+            <wp:cNvGraphicFramePr>
+              <a:graphicFrameLocks xmlns:a="http://schemas.openxmlformats.org/drawingml/2006/main" noChangeAspect="1"/>
+            </wp:cNvGraphicFramePr>
             <a:graphic xmlns:a="http://schemas.openxmlformats.org/drawingml/2006/main">
               <a:graphicData uri="http://schemas.openxmlformats.org/drawingml/2006/picture">
                 <pic:pic xmlns:pic="http://schemas.openxmlformats.org/drawingml/2006/picture">
                   <pic:nvPicPr>
-                    <pic:cNvPr id="1073741829" name="image5.png"/>
+                    <pic:cNvPr id="1073741829" name="officeArt object"/>
                     <pic:cNvPicPr>
                       <a:picLocks noChangeAspect="1"/>
                     </pic:cNvPicPr>
                   </pic:nvPicPr>
                   <pic:blipFill>
-                    <a:blip r:embed="rId8">
-                      <a:extLst/>
-                    </a:blip>
+                    <a:blip r:embed="rId10"/>
                     <a:stretch>
                       <a:fillRect/>
                     </a:stretch>
@@ -990,6 +1034,8 @@
                     <a:ln w="12700" cap="flat">
                       <a:noFill/>
                       <a:miter lim="400000"/>
+                      <a:headEnd/>
+                      <a:tailEnd/>
                     </a:ln>
                     <a:effectLst/>
                   </pic:spPr>
@@ -1002,14 +1048,21 @@
     </w:p>
     <w:p>
       <w:pPr>
-        <w:pStyle w:val="Body A"/>
+        <w:pStyle w:val="10"/>
+        <w:framePr w:w="0" w:hRule="auto" w:wrap="auto" w:vAnchor="margin" w:hAnchor="text" w:yAlign="inline"/>
       </w:pPr>
       <w:r>
         <w:rPr>
-          <w:rFonts w:ascii="Helvetica" w:cs="Helvetica" w:hAnsi="Helvetica" w:eastAsia="Helvetica"/>
+          <w:rFonts w:ascii="Helvetica" w:hAnsi="Helvetica" w:eastAsia="Helvetica" w:cs="Helvetica"/>
           <w:rtl w:val="0"/>
         </w:rPr>
         <w:tab/>
+      </w:r>
+      <w:r>
+        <w:rPr>
+          <w:rFonts w:ascii="Helvetica" w:hAnsi="Helvetica" w:eastAsia="Helvetica" w:cs="Helvetica"/>
+          <w:rtl w:val="0"/>
+        </w:rPr>
         <w:t>n - 1</w:t>
       </w:r>
       <w:r>
@@ -1124,12 +1177,12 @@
               <wp:posOffset>781050</wp:posOffset>
             </wp:positionH>
             <wp:positionV relativeFrom="line">
-              <wp:posOffset>249936</wp:posOffset>
+              <wp:posOffset>249555</wp:posOffset>
             </wp:positionV>
-            <wp:extent cx="5981700" cy="3165076"/>
+            <wp:extent cx="5981700" cy="3164840"/>
             <wp:effectExtent l="0" t="0" r="0" b="0"/>
-            <wp:wrapThrough wrapText="bothSides" distL="152400" distR="152400">
-              <wp:wrapPolygon edited="1">
+            <wp:wrapThrough wrapText="bothSides">
+              <wp:wrapPolygon>
                 <wp:start x="0" y="0"/>
                 <wp:lineTo x="21600" y="0"/>
                 <wp:lineTo x="21600" y="21600"/>
@@ -1138,20 +1191,20 @@
               </wp:wrapPolygon>
             </wp:wrapThrough>
             <wp:docPr id="1073741830" name="officeArt object"/>
-            <wp:cNvGraphicFramePr/>
+            <wp:cNvGraphicFramePr>
+              <a:graphicFrameLocks xmlns:a="http://schemas.openxmlformats.org/drawingml/2006/main" noChangeAspect="1"/>
+            </wp:cNvGraphicFramePr>
             <a:graphic xmlns:a="http://schemas.openxmlformats.org/drawingml/2006/main">
               <a:graphicData uri="http://schemas.openxmlformats.org/drawingml/2006/picture">
                 <pic:pic xmlns:pic="http://schemas.openxmlformats.org/drawingml/2006/picture">
                   <pic:nvPicPr>
-                    <pic:cNvPr id="1073741830" name="image6.png"/>
+                    <pic:cNvPr id="1073741830" name="officeArt object"/>
                     <pic:cNvPicPr>
                       <a:picLocks noChangeAspect="1"/>
                     </pic:cNvPicPr>
                   </pic:nvPicPr>
                   <pic:blipFill>
-                    <a:blip r:embed="rId9">
-                      <a:extLst/>
-                    </a:blip>
+                    <a:blip r:embed="rId11"/>
                     <a:stretch>
                       <a:fillRect/>
                     </a:stretch>
@@ -1167,6 +1220,8 @@
                     <a:ln w="12700" cap="flat">
                       <a:noFill/>
                       <a:miter lim="400000"/>
+                      <a:headEnd/>
+                      <a:tailEnd/>
                     </a:ln>
                     <a:effectLst/>
                   </pic:spPr>
@@ -1179,13 +1234,19 @@
     </w:p>
     <w:p>
       <w:pPr>
-        <w:pStyle w:val="Body A"/>
+        <w:pStyle w:val="10"/>
+        <w:framePr w:w="0" w:hRule="auto" w:wrap="auto" w:vAnchor="margin" w:hAnchor="text" w:yAlign="inline"/>
       </w:pPr>
       <w:r>
         <w:rPr>
           <w:rtl w:val="0"/>
         </w:rPr>
         <w:tab/>
+      </w:r>
+      <w:r>
+        <w:rPr>
+          <w:rtl w:val="0"/>
+        </w:rPr>
         <w:t>如果位点不是</w:t>
       </w:r>
       <w:r>
@@ -1317,7 +1378,8 @@
     </w:p>
     <w:p>
       <w:pPr>
-        <w:pStyle w:val="Body A"/>
+        <w:pStyle w:val="10"/>
+        <w:framePr w:w="0" w:hRule="auto" w:wrap="auto" w:vAnchor="margin" w:hAnchor="text" w:yAlign="inline"/>
       </w:pPr>
       <w:r>
         <w:rPr>
@@ -1470,13 +1532,19 @@
     </w:p>
     <w:p>
       <w:pPr>
-        <w:pStyle w:val="Body A"/>
+        <w:pStyle w:val="10"/>
+        <w:framePr w:w="0" w:hRule="auto" w:wrap="auto" w:vAnchor="margin" w:hAnchor="text" w:yAlign="inline"/>
       </w:pPr>
       <w:r>
         <w:rPr>
           <w:rtl w:val="0"/>
         </w:rPr>
         <w:tab/>
+      </w:r>
+      <w:r>
+        <w:rPr>
+          <w:rtl w:val="0"/>
+        </w:rPr>
         <w:t>同样继续遍历链表，如果已经到达尾部，则将元素插入链尾。遍历过程中也会对比</w:t>
       </w:r>
       <w:r>
@@ -1526,15 +1594,15 @@
           <wp:anchor distT="152400" distB="152400" distL="152400" distR="152400" simplePos="0" relativeHeight="251665408" behindDoc="0" locked="0" layoutInCell="1" allowOverlap="1">
             <wp:simplePos x="0" y="0"/>
             <wp:positionH relativeFrom="page">
-              <wp:posOffset>781051</wp:posOffset>
+              <wp:posOffset>781050</wp:posOffset>
             </wp:positionH>
             <wp:positionV relativeFrom="line">
-              <wp:posOffset>238759</wp:posOffset>
+              <wp:posOffset>238125</wp:posOffset>
             </wp:positionV>
-            <wp:extent cx="5981700" cy="1691905"/>
+            <wp:extent cx="5981700" cy="1691640"/>
             <wp:effectExtent l="0" t="0" r="0" b="0"/>
-            <wp:wrapThrough wrapText="bothSides" distL="152400" distR="152400">
-              <wp:wrapPolygon edited="1">
+            <wp:wrapThrough wrapText="bothSides">
+              <wp:wrapPolygon>
                 <wp:start x="0" y="0"/>
                 <wp:lineTo x="21600" y="0"/>
                 <wp:lineTo x="21600" y="21600"/>
@@ -1543,20 +1611,20 @@
               </wp:wrapPolygon>
             </wp:wrapThrough>
             <wp:docPr id="1073741831" name="officeArt object"/>
-            <wp:cNvGraphicFramePr/>
+            <wp:cNvGraphicFramePr>
+              <a:graphicFrameLocks xmlns:a="http://schemas.openxmlformats.org/drawingml/2006/main" noChangeAspect="1"/>
+            </wp:cNvGraphicFramePr>
             <a:graphic xmlns:a="http://schemas.openxmlformats.org/drawingml/2006/main">
               <a:graphicData uri="http://schemas.openxmlformats.org/drawingml/2006/picture">
                 <pic:pic xmlns:pic="http://schemas.openxmlformats.org/drawingml/2006/picture">
                   <pic:nvPicPr>
-                    <pic:cNvPr id="1073741831" name="image7.png"/>
+                    <pic:cNvPr id="1073741831" name="officeArt object"/>
                     <pic:cNvPicPr>
                       <a:picLocks noChangeAspect="1"/>
                     </pic:cNvPicPr>
                   </pic:nvPicPr>
                   <pic:blipFill>
-                    <a:blip r:embed="rId10">
-                      <a:extLst/>
-                    </a:blip>
+                    <a:blip r:embed="rId12"/>
                     <a:stretch>
                       <a:fillRect/>
                     </a:stretch>
@@ -1572,6 +1640,8 @@
                     <a:ln w="12700" cap="flat">
                       <a:noFill/>
                       <a:miter lim="400000"/>
+                      <a:headEnd/>
+                      <a:tailEnd/>
                     </a:ln>
                     <a:effectLst/>
                   </pic:spPr>
@@ -1584,13 +1654,22 @@
     </w:p>
     <w:p>
       <w:pPr>
-        <w:pStyle w:val="Body A"/>
+        <w:pStyle w:val="10"/>
+        <w:framePr w:w="0" w:hRule="auto" w:wrap="auto" w:vAnchor="margin" w:hAnchor="text" w:yAlign="inline"/>
+        <w:rPr>
+          <w:rtl w:val="0"/>
+        </w:rPr>
       </w:pPr>
       <w:r>
         <w:rPr>
           <w:rtl w:val="0"/>
         </w:rPr>
         <w:tab/>
+      </w:r>
+      <w:r>
+        <w:rPr>
+          <w:rtl w:val="0"/>
+        </w:rPr>
         <w:t>当</w:t>
       </w:r>
       <w:r>
@@ -1680,265 +1759,545 @@
     </w:p>
     <w:p>
       <w:pPr>
-        <w:pStyle w:val="Body A"/>
+        <w:pStyle w:val="10"/>
+        <w:framePr w:w="0" w:hRule="auto" w:wrap="auto" w:vAnchor="margin" w:hAnchor="text" w:yAlign="inline"/>
+        <w:rPr>
+          <w:rtl w:val="0"/>
+        </w:rPr>
       </w:pPr>
       <w:r>
-        <w:tab/>
-      </w:r>
+        <w:drawing>
+          <wp:inline distT="0" distB="0" distL="114300" distR="114300">
+            <wp:extent cx="4756150" cy="4743450"/>
+            <wp:effectExtent l="0" t="0" r="6350" b="6350"/>
+            <wp:docPr id="1" name="图片 1"/>
+            <wp:cNvGraphicFramePr>
+              <a:graphicFrameLocks xmlns:a="http://schemas.openxmlformats.org/drawingml/2006/main" noChangeAspect="1"/>
+            </wp:cNvGraphicFramePr>
+            <a:graphic xmlns:a="http://schemas.openxmlformats.org/drawingml/2006/main">
+              <a:graphicData uri="http://schemas.openxmlformats.org/drawingml/2006/picture">
+                <pic:pic xmlns:pic="http://schemas.openxmlformats.org/drawingml/2006/picture">
+                  <pic:nvPicPr>
+                    <pic:cNvPr id="1" name="图片 1"/>
+                    <pic:cNvPicPr>
+                      <a:picLocks noChangeAspect="1"/>
+                    </pic:cNvPicPr>
+                  </pic:nvPicPr>
+                  <pic:blipFill>
+                    <a:blip r:embed="rId13"/>
+                    <a:stretch>
+                      <a:fillRect/>
+                    </a:stretch>
+                  </pic:blipFill>
+                  <pic:spPr>
+                    <a:xfrm>
+                      <a:off x="0" y="0"/>
+                      <a:ext cx="4756150" cy="4743450"/>
+                    </a:xfrm>
+                    <a:prstGeom prst="rect">
+                      <a:avLst/>
+                    </a:prstGeom>
+                    <a:noFill/>
+                    <a:ln w="9525">
+                      <a:noFill/>
+                    </a:ln>
+                  </pic:spPr>
+                </pic:pic>
+              </a:graphicData>
+            </a:graphic>
+          </wp:inline>
+        </w:drawing>
+      </w:r>
+    </w:p>
+    <w:p>
+      <w:pPr>
+        <w:pStyle w:val="2"/>
+        <w:keepNext w:val="0"/>
+        <w:keepLines w:val="0"/>
+        <w:widowControl/>
+        <w:suppressLineNumbers w:val="0"/>
+        <w:shd w:val="clear" w:fill="FFFFFF"/>
+        <w:ind w:firstLine="480" w:firstLineChars="200"/>
+        <w:rPr>
+          <w:rFonts w:hint="eastAsia"/>
+          <w:rtl w:val="0"/>
+          <w:lang w:val="en-US" w:eastAsia="zh-CN"/>
+        </w:rPr>
+      </w:pPr>
       <w:r>
         <w:rPr>
           <w:rtl w:val="0"/>
           <w:lang w:val="zh-CN" w:eastAsia="zh-CN"/>
         </w:rPr>
-        <w:t>红黑树是一颗二叉搜索平衡树，查找时利用了二叉搜索树折半查找的特性，虽然这些</w:t>
+        <w:t>红黑树是一颗二叉搜索平衡树，查找时利用了二叉搜索树折半查找的特性，虽然这些Node hash冲突（位点相同），但hash值并不一定相同，首先可以根据hash值的大小判断位置，使用了二叉搜索树的特性（如果hash</w:t>
+      </w:r>
+      <w:r>
+        <w:rPr>
+          <w:rtl w:val="0"/>
+          <w:lang w:val="en-US"/>
+        </w:rPr>
+        <w:t>&gt;</w:t>
       </w:r>
       <w:r>
         <w:rPr>
           <w:rtl w:val="0"/>
           <w:lang w:val="zh-CN" w:eastAsia="zh-CN"/>
         </w:rPr>
-        <w:t>Node hash</w:t>
+        <w:t>Node</w:t>
+      </w:r>
+      <w:r>
+        <w:rPr>
+          <w:rtl w:val="0"/>
+          <w:lang w:val="en-US"/>
+        </w:rPr>
+        <w:t>.hash</w:t>
       </w:r>
       <w:r>
         <w:rPr>
           <w:rtl w:val="0"/>
           <w:lang w:val="zh-CN" w:eastAsia="zh-CN"/>
         </w:rPr>
-        <w:t>冲突（</w:t>
-      </w:r>
-      <w:r>
-        <w:rPr>
+        <w:t>则向右子树寻找</w:t>
+      </w:r>
+      <w:r>
+        <w:rPr>
+          <w:rFonts w:hint="eastAsia"/>
           <w:rtl w:val="0"/>
           <w:lang w:val="zh-CN" w:eastAsia="zh-CN"/>
         </w:rPr>
-        <w:t>hash</w:t>
-      </w:r>
-      <w:r>
-        <w:rPr>
+        <w:t>【</w:t>
+      </w:r>
+      <w:r>
+        <w:rPr>
+          <w:rFonts w:hint="eastAsia"/>
+          <w:rtl w:val="0"/>
+          <w:lang w:val="en-US" w:eastAsia="zh-CN"/>
+        </w:rPr>
+        <w:t>代码A</w:t>
+      </w:r>
+      <w:r>
+        <w:rPr>
+          <w:rFonts w:hint="eastAsia"/>
           <w:rtl w:val="0"/>
           <w:lang w:val="zh-CN" w:eastAsia="zh-CN"/>
         </w:rPr>
-        <w:t>可能不同，但位点相同），但</w:t>
+        <w:t>】</w:t>
       </w:r>
       <w:r>
         <w:rPr>
           <w:rtl w:val="0"/>
           <w:lang w:val="zh-CN" w:eastAsia="zh-CN"/>
         </w:rPr>
-        <w:t>hash</w:t>
+        <w:t>，如果</w:t>
+      </w:r>
+      <w:r>
+        <w:rPr>
+          <w:rtl w:val="0"/>
+          <w:lang w:val="en-US"/>
+        </w:rPr>
+        <w:t>hash&lt;Node.hash</w:t>
       </w:r>
       <w:r>
         <w:rPr>
           <w:rtl w:val="0"/>
           <w:lang w:val="zh-CN" w:eastAsia="zh-CN"/>
         </w:rPr>
-        <w:t>值并不一定相同，首先可以根据</w:t>
-      </w:r>
-      <w:r>
-        <w:rPr>
+        <w:t>则向左子树寻找</w:t>
+      </w:r>
+      <w:r>
+        <w:rPr>
+          <w:rFonts w:hint="eastAsia"/>
           <w:rtl w:val="0"/>
           <w:lang w:val="zh-CN" w:eastAsia="zh-CN"/>
         </w:rPr>
-        <w:t>hash</w:t>
-      </w:r>
-      <w:r>
-        <w:rPr>
+        <w:t>【</w:t>
+      </w:r>
+      <w:r>
+        <w:rPr>
+          <w:rFonts w:hint="eastAsia"/>
+          <w:rtl w:val="0"/>
+          <w:lang w:val="en-US" w:eastAsia="zh-CN"/>
+        </w:rPr>
+        <w:t>代码B</w:t>
+      </w:r>
+      <w:r>
+        <w:rPr>
+          <w:rFonts w:hint="eastAsia"/>
           <w:rtl w:val="0"/>
           <w:lang w:val="zh-CN" w:eastAsia="zh-CN"/>
         </w:rPr>
-        <w:t>值的大小判断位置，使用了二叉搜索树的特性（如果</w:t>
+        <w:t>】</w:t>
       </w:r>
       <w:r>
         <w:rPr>
           <w:rtl w:val="0"/>
           <w:lang w:val="zh-CN" w:eastAsia="zh-CN"/>
         </w:rPr>
-        <w:t>hash</w:t>
-      </w:r>
-      <w:r>
-        <w:rPr>
-          <w:rtl w:val="0"/>
+        <w:t>），如果hash相同则会判断key是否相同，如果两者都相同即已经存在这个key</w:t>
+      </w:r>
+      <w:r>
+        <w:rPr>
+          <w:rFonts w:hint="eastAsia"/>
+          <w:rtl w:val="0"/>
+          <w:lang w:val="zh-CN" w:eastAsia="zh-CN"/>
+        </w:rPr>
+        <w:t>【</w:t>
+      </w:r>
+      <w:r>
+        <w:rPr>
+          <w:rFonts w:hint="eastAsia"/>
+          <w:rtl w:val="0"/>
+          <w:lang w:val="en-US" w:eastAsia="zh-CN"/>
+        </w:rPr>
+        <w:t>代码C</w:t>
+      </w:r>
+      <w:r>
+        <w:rPr>
+          <w:rFonts w:hint="eastAsia"/>
+          <w:rtl w:val="0"/>
+          <w:lang w:val="zh-CN" w:eastAsia="zh-CN"/>
+        </w:rPr>
+        <w:t>】</w:t>
+      </w:r>
+      <w:r>
+        <w:rPr>
+          <w:rtl w:val="0"/>
+          <w:lang w:val="zh-CN" w:eastAsia="zh-CN"/>
+        </w:rPr>
+        <w:t>。如果不相同，则会尝试调用compareTo方法，比较两者大小。前提是Key的类型实现了Compareable接口。如果没实现</w:t>
+      </w:r>
+      <w:r>
+        <w:rPr>
+          <w:rtl w:val="0"/>
+        </w:rPr>
+        <w:t>Compareable</w:t>
+      </w:r>
+      <w:r>
+        <w:rPr>
+          <w:rtl w:val="0"/>
+          <w:lang w:val="zh-CN" w:eastAsia="zh-CN"/>
+        </w:rPr>
+        <w:t>接口，或compareTo返回了0，</w:t>
+      </w:r>
+      <w:r>
+        <w:rPr>
+          <w:rFonts w:hint="eastAsia"/>
+          <w:rtl w:val="0"/>
+          <w:lang w:val="en-US" w:eastAsia="zh-CN"/>
+        </w:rPr>
+        <w:t>即无法比较两个对象的大小【代码D】，会继续在以当前节点为根节点的子树上搜索是否包含重复key，即ch.find(h, k, ck)。但HashMap只会搜索一次（原因不明），如果搜索不到或已经搜索过了，会用更快速的方法判断方向，该方法就是tieBreakOrder(Object a, Object b)，它使用</w:t>
+      </w:r>
+      <w:r>
+        <w:rPr>
+          <w:rFonts w:hint="eastAsia"/>
+          <w:b w:val="0"/>
+          <w:bCs w:val="0"/>
+          <w:i w:val="0"/>
+          <w:iCs w:val="0"/>
+          <w:caps w:val="0"/>
+          <w:smallCaps w:val="0"/>
+          <w:strike w:val="0"/>
+          <w:dstrike w:val="0"/>
+          <w:outline w:val="0"/>
+          <w:emboss w:val="0"/>
+          <w:imprint w:val="0"/>
+          <w:vanish w:val="0"/>
+          <w:rtl w:val="0"/>
+          <w:lang w:val="en-US" w:eastAsia="zh-CN"/>
+        </w:rPr>
+        <w:t>System.identityHashCode(obj)，</w:t>
+      </w:r>
+      <w:r>
+        <w:rPr>
+          <w:rFonts w:hint="eastAsia"/>
+          <w:b w:val="0"/>
+          <w:bCs w:val="0"/>
+          <w:i w:val="0"/>
+          <w:iCs w:val="0"/>
+          <w:caps w:val="0"/>
+          <w:smallCaps w:val="0"/>
+          <w:strike w:val="0"/>
+          <w:dstrike w:val="0"/>
+          <w:vanish w:val="0"/>
+          <w:rtl w:val="0"/>
+          <w:lang w:val="en-US" w:eastAsia="zh-CN"/>
+        </w:rPr>
+        <w:t>会根据内存位置计算一个int，但并不简单返回内存位置。使用identityHashCode目的是如果对象重写了hashCode方法，identityHashCode可以避免调用重写的hashCode方法，直接调用Object类的hashCode方法。经过</w:t>
+      </w:r>
+      <w:r>
+        <w:rPr>
+          <w:rFonts w:hint="eastAsia"/>
+          <w:rtl w:val="0"/>
+          <w:lang w:val="en-US" w:eastAsia="zh-CN"/>
+        </w:rPr>
+        <w:t>tieBreakOrder，一定会找出方向。【代码E】</w:t>
+      </w:r>
+    </w:p>
+    <w:p>
+      <w:pPr>
+        <w:pStyle w:val="2"/>
+        <w:keepNext w:val="0"/>
+        <w:keepLines w:val="0"/>
+        <w:widowControl/>
+        <w:suppressLineNumbers w:val="0"/>
+        <w:shd w:val="clear" w:fill="FFFFFF"/>
+        <w:ind w:firstLine="480" w:firstLineChars="200"/>
+        <w:rPr>
+          <w:rFonts w:hint="eastAsia"/>
+          <w:rtl w:val="0"/>
+          <w:lang w:val="en-US" w:eastAsia="zh-CN"/>
+        </w:rPr>
+      </w:pPr>
+      <w:r>
+        <w:rPr>
+          <w:rFonts w:hint="eastAsia"/>
+          <w:rtl w:val="0"/>
+          <w:lang w:val="en-US" w:eastAsia="zh-CN"/>
+        </w:rPr>
+        <w:t>可以得出一个结论，当hash相同时HashMap用compareTo比较两个对象，如果Key的类型能有效的比较出对象大小，会帮助HashMap查找，进而提高性能。否则HashMap不明确寻找方向会遍历子树节点。这也是读源码的额外收获。</w:t>
+      </w:r>
+    </w:p>
+    <w:p>
+      <w:pPr>
+        <w:pStyle w:val="2"/>
+        <w:keepNext w:val="0"/>
+        <w:keepLines w:val="0"/>
+        <w:widowControl/>
+        <w:suppressLineNumbers w:val="0"/>
+        <w:shd w:val="clear" w:fill="FFFFFF"/>
+        <w:ind w:firstLine="480" w:firstLineChars="200"/>
+      </w:pPr>
+      <w:r>
+        <w:drawing>
+          <wp:inline distT="0" distB="0" distL="114300" distR="114300">
+            <wp:extent cx="4121150" cy="2794000"/>
+            <wp:effectExtent l="0" t="0" r="6350" b="0"/>
+            <wp:docPr id="2" name="图片 2"/>
+            <wp:cNvGraphicFramePr>
+              <a:graphicFrameLocks xmlns:a="http://schemas.openxmlformats.org/drawingml/2006/main" noChangeAspect="1"/>
+            </wp:cNvGraphicFramePr>
+            <a:graphic xmlns:a="http://schemas.openxmlformats.org/drawingml/2006/main">
+              <a:graphicData uri="http://schemas.openxmlformats.org/drawingml/2006/picture">
+                <pic:pic xmlns:pic="http://schemas.openxmlformats.org/drawingml/2006/picture">
+                  <pic:nvPicPr>
+                    <pic:cNvPr id="2" name="图片 2"/>
+                    <pic:cNvPicPr>
+                      <a:picLocks noChangeAspect="1"/>
+                    </pic:cNvPicPr>
+                  </pic:nvPicPr>
+                  <pic:blipFill>
+                    <a:blip r:embed="rId14"/>
+                    <a:stretch>
+                      <a:fillRect/>
+                    </a:stretch>
+                  </pic:blipFill>
+                  <pic:spPr>
+                    <a:xfrm>
+                      <a:off x="0" y="0"/>
+                      <a:ext cx="4121150" cy="2794000"/>
+                    </a:xfrm>
+                    <a:prstGeom prst="rect">
+                      <a:avLst/>
+                    </a:prstGeom>
+                    <a:noFill/>
+                    <a:ln w="9525">
+                      <a:noFill/>
+                    </a:ln>
+                  </pic:spPr>
+                </pic:pic>
+              </a:graphicData>
+            </a:graphic>
+          </wp:inline>
+        </w:drawing>
+      </w:r>
+    </w:p>
+    <w:p>
+      <w:pPr>
+        <w:pStyle w:val="2"/>
+        <w:keepNext w:val="0"/>
+        <w:keepLines w:val="0"/>
+        <w:widowControl/>
+        <w:suppressLineNumbers w:val="0"/>
+        <w:shd w:val="clear" w:fill="FFFFFF"/>
+        <w:ind w:firstLine="480" w:firstLineChars="200"/>
+        <w:rPr>
+          <w:rFonts w:hint="eastAsia"/>
+          <w:rtl w:val="0"/>
+          <w:lang w:val="en-US" w:eastAsia="zh-CN"/>
+        </w:rPr>
+      </w:pPr>
+      <w:r>
+        <w:rPr>
+          <w:rFonts w:hint="eastAsia"/>
+          <w:rtl w:val="0"/>
+          <w:lang w:val="en-US" w:eastAsia="zh-CN"/>
+        </w:rPr>
+        <w:t>找到插入的位置，即节点p，插入左孩子还是右孩子右dir决定。可以看到，当在树中查找时如果当前节点前进方向的孩子为null时，就会插入这个位置。由于红黑树是由链表转换而来，且TreeNode继承了Node，TreeNode不仅包含树的指针（parent、left、right、prev），还包含链表的指针（next）,prev的确是TreeNode的属性【分支三】。所以创建树节点时，除了对本身的指针赋值意外，还要维护链式next、prev指针，跟向双向链表中插入元素一样。插入后通过左旋、右旋平衡树【分支四】，平衡后树的根节点可能会改变，再重置为新的根节点。【分支二结束】</w:t>
+      </w:r>
+    </w:p>
+    <w:p>
+      <w:pPr>
+        <w:pStyle w:val="2"/>
+        <w:keepNext w:val="0"/>
+        <w:keepLines w:val="0"/>
+        <w:widowControl/>
+        <w:suppressLineNumbers w:val="0"/>
+        <w:shd w:val="clear" w:fill="FFFFFF"/>
+        <w:ind w:firstLine="480" w:firstLineChars="200"/>
+        <w:rPr>
+          <w:rFonts w:hint="eastAsia"/>
+          <w:rtl w:val="0"/>
+          <w:lang w:val="en-US" w:eastAsia="zh-CN"/>
+        </w:rPr>
+      </w:pPr>
+      <w:r>
+        <w:rPr>
+          <w:rFonts w:hint="eastAsia"/>
+          <w:rtl w:val="0"/>
+          <w:lang w:val="en-US" w:eastAsia="zh-CN"/>
+        </w:rPr>
+        <w:t>put操作的分析就结束了，留下了三个分支：</w:t>
+      </w:r>
+    </w:p>
+    <w:p>
+      <w:pPr>
+        <w:pStyle w:val="2"/>
+        <w:keepNext w:val="0"/>
+        <w:keepLines w:val="0"/>
+        <w:widowControl/>
+        <w:suppressLineNumbers w:val="0"/>
+        <w:shd w:val="clear" w:fill="FFFFFF"/>
+        <w:ind w:firstLine="480" w:firstLineChars="200"/>
+        <w:rPr>
+          <w:rFonts w:hint="eastAsia"/>
+          <w:rtl w:val="0"/>
+          <w:lang w:val="en-US" w:eastAsia="zh-CN"/>
+        </w:rPr>
+      </w:pPr>
+      <w:r>
+        <w:rPr>
+          <w:rFonts w:hint="eastAsia"/>
+          <w:rtl w:val="0"/>
+          <w:lang w:val="en-US" w:eastAsia="zh-CN"/>
+        </w:rPr>
+        <w:t>分支一：如何扩容</w:t>
+      </w:r>
+    </w:p>
+    <w:p>
+      <w:pPr>
+        <w:pStyle w:val="2"/>
+        <w:keepNext w:val="0"/>
+        <w:keepLines w:val="0"/>
+        <w:widowControl/>
+        <w:suppressLineNumbers w:val="0"/>
+        <w:shd w:val="clear" w:fill="FFFFFF"/>
+        <w:ind w:firstLine="480" w:firstLineChars="200"/>
+        <w:rPr>
+          <w:rFonts w:hint="eastAsia"/>
+          <w:rtl w:val="0"/>
+          <w:lang w:val="en-US" w:eastAsia="zh-CN"/>
+        </w:rPr>
+      </w:pPr>
+      <w:r>
+        <w:rPr>
+          <w:rFonts w:hint="eastAsia"/>
+          <w:rtl w:val="0"/>
+          <w:lang w:val="en-US" w:eastAsia="zh-CN"/>
+        </w:rPr>
+        <w:t>分支三：TreeNode中next、prev指针的使用</w:t>
+      </w:r>
+    </w:p>
+    <w:p>
+      <w:pPr>
+        <w:pStyle w:val="2"/>
+        <w:keepNext w:val="0"/>
+        <w:keepLines w:val="0"/>
+        <w:widowControl/>
+        <w:suppressLineNumbers w:val="0"/>
+        <w:shd w:val="clear" w:fill="FFFFFF"/>
+        <w:ind w:firstLine="480" w:firstLineChars="200"/>
+        <w:rPr>
+          <w:rFonts w:hint="eastAsia"/>
+          <w:rtl w:val="0"/>
+          <w:lang w:val="en-US" w:eastAsia="zh-CN"/>
+        </w:rPr>
+      </w:pPr>
+      <w:r>
+        <w:rPr>
+          <w:rFonts w:hint="eastAsia"/>
+          <w:rtl w:val="0"/>
+          <w:lang w:val="en-US" w:eastAsia="zh-CN"/>
+        </w:rPr>
+        <w:t>分支四：红黑树如何实现平衡</w:t>
+      </w:r>
+    </w:p>
+    <w:p>
+      <w:pPr>
+        <w:pStyle w:val="2"/>
+        <w:keepNext w:val="0"/>
+        <w:keepLines w:val="0"/>
+        <w:widowControl/>
+        <w:suppressLineNumbers w:val="0"/>
+        <w:shd w:val="clear" w:fill="FFFFFF"/>
+        <w:ind w:firstLine="480" w:firstLineChars="200"/>
+        <w:rPr>
+          <w:rFonts w:hint="eastAsia"/>
+          <w:rtl w:val="0"/>
+          <w:lang w:val="en-US" w:eastAsia="zh-CN"/>
+        </w:rPr>
+      </w:pPr>
+    </w:p>
+    <w:p>
+      <w:pPr>
+        <w:pStyle w:val="2"/>
+        <w:keepNext w:val="0"/>
+        <w:keepLines w:val="0"/>
+        <w:widowControl/>
+        <w:suppressLineNumbers w:val="0"/>
+        <w:shd w:val="clear" w:fill="FFFFFF"/>
+        <w:rPr>
+          <w:rFonts w:hint="eastAsia"/>
+          <w:rtl w:val="0"/>
+          <w:lang w:val="en-US" w:eastAsia="zh-CN"/>
+        </w:rPr>
+      </w:pPr>
+      <w:r>
+        <w:rPr>
+          <w:rFonts w:hint="eastAsia"/>
+          <w:rtl w:val="0"/>
+          <w:lang w:val="en-US" w:eastAsia="zh-CN"/>
+        </w:rPr>
+        <w:t>三、Get()</w:t>
+      </w:r>
+      <w:bookmarkStart w:id="0" w:name="_GoBack"/>
+      <w:bookmarkEnd w:id="0"/>
+    </w:p>
+    <w:p>
+      <w:pPr>
+        <w:pStyle w:val="10"/>
+        <w:framePr w:w="0" w:hRule="auto" w:wrap="auto" w:vAnchor="margin" w:hAnchor="text" w:yAlign="inline"/>
+        <w:rPr>
           <w:lang w:val="en-US"/>
         </w:rPr>
-        <w:t>&gt;</w:t>
-      </w:r>
-      <w:r>
-        <w:rPr>
-          <w:rtl w:val="0"/>
-          <w:lang w:val="zh-CN" w:eastAsia="zh-CN"/>
-        </w:rPr>
-        <w:t>Node</w:t>
-      </w:r>
-      <w:r>
-        <w:rPr>
-          <w:rtl w:val="0"/>
-          <w:lang w:val="en-US"/>
-        </w:rPr>
-        <w:t>.hash</w:t>
-      </w:r>
-      <w:r>
-        <w:rPr>
-          <w:rtl w:val="0"/>
-          <w:lang w:val="zh-CN" w:eastAsia="zh-CN"/>
-        </w:rPr>
-        <w:t>则向右子树寻找，如果</w:t>
-      </w:r>
-      <w:r>
-        <w:rPr>
-          <w:rtl w:val="0"/>
-          <w:lang w:val="en-US"/>
-        </w:rPr>
-        <w:t>hash&lt;Node.hash</w:t>
-      </w:r>
-      <w:r>
-        <w:rPr>
-          <w:rtl w:val="0"/>
-          <w:lang w:val="zh-CN" w:eastAsia="zh-CN"/>
-        </w:rPr>
-        <w:t>则向左子树寻找），如果</w:t>
-      </w:r>
-      <w:r>
-        <w:rPr>
-          <w:rtl w:val="0"/>
-          <w:lang w:val="zh-CN" w:eastAsia="zh-CN"/>
-        </w:rPr>
-        <w:t>hash</w:t>
-      </w:r>
-      <w:r>
-        <w:rPr>
-          <w:rtl w:val="0"/>
-          <w:lang w:val="zh-CN" w:eastAsia="zh-CN"/>
-        </w:rPr>
-        <w:t>相同则会判断</w:t>
-      </w:r>
-      <w:r>
-        <w:rPr>
-          <w:rtl w:val="0"/>
-          <w:lang w:val="zh-CN" w:eastAsia="zh-CN"/>
-        </w:rPr>
-        <w:t>key</w:t>
-      </w:r>
-      <w:r>
-        <w:rPr>
-          <w:rtl w:val="0"/>
-          <w:lang w:val="zh-CN" w:eastAsia="zh-CN"/>
-        </w:rPr>
-        <w:t>是否相同，如果两者都相同即已经存在这个</w:t>
-      </w:r>
-      <w:r>
-        <w:rPr>
-          <w:rtl w:val="0"/>
-          <w:lang w:val="zh-CN" w:eastAsia="zh-CN"/>
-        </w:rPr>
-        <w:t>key</w:t>
-      </w:r>
-      <w:r>
-        <w:rPr>
-          <w:rtl w:val="0"/>
-          <w:lang w:val="zh-CN" w:eastAsia="zh-CN"/>
-        </w:rPr>
-        <w:t>。如果不相同，则会尝试调用</w:t>
-      </w:r>
-      <w:r>
-        <w:rPr>
-          <w:rtl w:val="0"/>
-          <w:lang w:val="zh-CN" w:eastAsia="zh-CN"/>
-        </w:rPr>
-        <w:t>compareTo</w:t>
-      </w:r>
-      <w:r>
-        <w:rPr>
-          <w:rtl w:val="0"/>
-          <w:lang w:val="zh-CN" w:eastAsia="zh-CN"/>
-        </w:rPr>
-        <w:t>方法，比较两者大小。前提是</w:t>
-      </w:r>
-      <w:r>
-        <w:rPr>
-          <w:rtl w:val="0"/>
-          <w:lang w:val="zh-CN" w:eastAsia="zh-CN"/>
-        </w:rPr>
-        <w:t>Key</w:t>
-      </w:r>
-      <w:r>
-        <w:rPr>
-          <w:rtl w:val="0"/>
-          <w:lang w:val="zh-CN" w:eastAsia="zh-CN"/>
-        </w:rPr>
-        <w:t>的类型实现了</w:t>
-      </w:r>
-      <w:r>
-        <w:rPr>
-          <w:rtl w:val="0"/>
-          <w:lang w:val="zh-CN" w:eastAsia="zh-CN"/>
-        </w:rPr>
-        <w:t>Compareable</w:t>
-      </w:r>
-      <w:r>
-        <w:rPr>
-          <w:rtl w:val="0"/>
-          <w:lang w:val="zh-CN" w:eastAsia="zh-CN"/>
-        </w:rPr>
-        <w:t>接口。如果没实现</w:t>
-      </w:r>
-      <w:r>
-        <w:rPr>
-          <w:rtl w:val="0"/>
-        </w:rPr>
-        <w:t>Compareable</w:t>
-      </w:r>
-      <w:r>
-        <w:rPr>
-          <w:rtl w:val="0"/>
-          <w:lang w:val="zh-CN" w:eastAsia="zh-CN"/>
-        </w:rPr>
-        <w:t>接口，或</w:t>
-      </w:r>
-      <w:r>
-        <w:rPr>
-          <w:rtl w:val="0"/>
-          <w:lang w:val="zh-CN" w:eastAsia="zh-CN"/>
-        </w:rPr>
-        <w:t>compareTo</w:t>
-      </w:r>
-      <w:r>
-        <w:rPr>
-          <w:rtl w:val="0"/>
-          <w:lang w:val="zh-CN" w:eastAsia="zh-CN"/>
-        </w:rPr>
-        <w:t>返回了</w:t>
-      </w:r>
-      <w:r>
-        <w:rPr>
-          <w:rtl w:val="0"/>
-          <w:lang w:val="zh-CN" w:eastAsia="zh-CN"/>
-        </w:rPr>
-        <w:t>0</w:t>
-      </w:r>
-      <w:r>
-        <w:rPr>
-          <w:rtl w:val="0"/>
-          <w:lang w:val="zh-CN" w:eastAsia="zh-CN"/>
-        </w:rPr>
-        <w:t>，即两个对象相等</w:t>
-      </w:r>
+      </w:pPr>
     </w:p>
     <w:sectPr>
-      <w:headerReference w:type="default" r:id="rId11"/>
-      <w:footerReference w:type="default" r:id="rId12"/>
-      <w:pgSz w:w="11900" w:h="16840" w:orient="portrait"/>
-      <w:pgMar w:top="1598" w:right="1240" w:bottom="1440" w:left="1240" w:header="1195" w:footer="864"/>
-      <w:bidi w:val="0"/>
+      <w:headerReference r:id="rId3" w:type="default"/>
+      <w:footerReference r:id="rId4" w:type="default"/>
+      <w:pgSz w:w="11900" w:h="16840"/>
+      <w:pgMar w:top="1598" w:right="1240" w:bottom="1440" w:left="1240" w:header="1195" w:footer="864" w:gutter="0"/>
+      <w:cols w:space="720" w:num="1"/>
     </w:sectPr>
   </w:body>
 </w:document>
 </file>
 
 <file path=word/footer1.xml><?xml version="1.0" encoding="utf-8"?>
-<w:ftr xmlns:r="http://schemas.openxmlformats.org/officeDocument/2006/relationships" xmlns:wp="http://schemas.openxmlformats.org/drawingml/2006/wordprocessingDrawing" xmlns:w="http://schemas.openxmlformats.org/wordprocessingml/2006/main" xmlns:w10="urn:schemas-microsoft-com:office:word" xmlns:w14="http://schemas.microsoft.com/office/word/2010/wordml" xmlns:wps="http://schemas.microsoft.com/office/word/2010/wordprocessingShape" xmlns:wpg="http://schemas.microsoft.com/office/word/2010/wordprocessingGroup" xmlns:mc="http://schemas.openxmlformats.org/markup-compatibility/2006" xmlns:v="urn:schemas-microsoft-com:vml" xmlns:o="urn:schemas-microsoft-com:office:office" mc:Ignorable="w14">
+<w:ftr xmlns:wpc="http://schemas.microsoft.com/office/word/2010/wordprocessingCanvas" xmlns:mc="http://schemas.openxmlformats.org/markup-compatibility/2006" xmlns:o="urn:schemas-microsoft-com:office:office" xmlns:r="http://schemas.openxmlformats.org/officeDocument/2006/relationships" xmlns:m="http://schemas.openxmlformats.org/officeDocument/2006/math" xmlns:v="urn:schemas-microsoft-com:vml" xmlns:wp14="http://schemas.microsoft.com/office/word/2010/wordprocessingDrawing" xmlns:wp="http://schemas.openxmlformats.org/drawingml/2006/wordprocessingDrawing" xmlns:w10="urn:schemas-microsoft-com:office:word" xmlns:w="http://schemas.openxmlformats.org/wordprocessingml/2006/main" xmlns:w14="http://schemas.microsoft.com/office/word/2010/wordml" xmlns:w15="http://schemas.microsoft.com/office/word/2012/wordml" xmlns:wpg="http://schemas.microsoft.com/office/word/2010/wordprocessingGroup" xmlns:wpi="http://schemas.microsoft.com/office/word/2010/wordprocessingInk" xmlns:wne="http://schemas.microsoft.com/office/word/2006/wordml" xmlns:wps="http://schemas.microsoft.com/office/word/2010/wordprocessingShape" xmlns:wpsCustomData="http://www.wps.cn/officeDocument/2013/wpsCustomData" mc:Ignorable="w14 w15 wp14">
   <w:p>
     <w:pPr>
-      <w:pStyle w:val="Header &amp; Footer"/>
+      <w:pStyle w:val="8"/>
+      <w:framePr w:w="0" w:hRule="auto" w:wrap="auto" w:vAnchor="margin" w:hAnchor="text" w:yAlign="inline"/>
       <w:tabs>
         <w:tab w:val="center" w:pos="4710"/>
         <w:tab w:val="right" w:pos="9400"/>
@@ -1946,32 +2305,30 @@
       </w:tabs>
     </w:pPr>
     <w:r>
-      <w:rPr/>
-      <w:fldChar w:fldCharType="begin" w:fldLock="0"/>
+      <w:fldChar w:fldCharType="begin"/>
     </w:r>
     <w:r>
       <w:instrText xml:space="preserve"> PAGE </w:instrText>
     </w:r>
     <w:r>
-      <w:rPr/>
-      <w:fldChar w:fldCharType="separate" w:fldLock="0"/>
+      <w:fldChar w:fldCharType="separate"/>
     </w:r>
     <w:r>
       <w:t>2</w:t>
     </w:r>
     <w:r>
-      <w:rPr/>
-      <w:fldChar w:fldCharType="end" w:fldLock="0"/>
+      <w:fldChar w:fldCharType="end"/>
     </w:r>
   </w:p>
 </w:ftr>
 </file>
 
 <file path=word/header1.xml><?xml version="1.0" encoding="utf-8"?>
-<w:hdr xmlns:r="http://schemas.openxmlformats.org/officeDocument/2006/relationships" xmlns:wp="http://schemas.openxmlformats.org/drawingml/2006/wordprocessingDrawing" xmlns:w="http://schemas.openxmlformats.org/wordprocessingml/2006/main" xmlns:w10="urn:schemas-microsoft-com:office:word" xmlns:w14="http://schemas.microsoft.com/office/word/2010/wordml" xmlns:wps="http://schemas.microsoft.com/office/word/2010/wordprocessingShape" xmlns:wpg="http://schemas.microsoft.com/office/word/2010/wordprocessingGroup" xmlns:mc="http://schemas.openxmlformats.org/markup-compatibility/2006" xmlns:v="urn:schemas-microsoft-com:vml" xmlns:o="urn:schemas-microsoft-com:office:office" mc:Ignorable="w14">
+<w:hdr xmlns:wpc="http://schemas.microsoft.com/office/word/2010/wordprocessingCanvas" xmlns:mc="http://schemas.openxmlformats.org/markup-compatibility/2006" xmlns:o="urn:schemas-microsoft-com:office:office" xmlns:r="http://schemas.openxmlformats.org/officeDocument/2006/relationships" xmlns:m="http://schemas.openxmlformats.org/officeDocument/2006/math" xmlns:v="urn:schemas-microsoft-com:vml" xmlns:wp14="http://schemas.microsoft.com/office/word/2010/wordprocessingDrawing" xmlns:wp="http://schemas.openxmlformats.org/drawingml/2006/wordprocessingDrawing" xmlns:w10="urn:schemas-microsoft-com:office:word" xmlns:w="http://schemas.openxmlformats.org/wordprocessingml/2006/main" xmlns:w14="http://schemas.microsoft.com/office/word/2010/wordml" xmlns:w15="http://schemas.microsoft.com/office/word/2012/wordml" xmlns:wpg="http://schemas.microsoft.com/office/word/2010/wordprocessingGroup" xmlns:wpi="http://schemas.microsoft.com/office/word/2010/wordprocessingInk" xmlns:wne="http://schemas.microsoft.com/office/word/2006/wordml" xmlns:wps="http://schemas.microsoft.com/office/word/2010/wordprocessingShape" xmlns:wpsCustomData="http://www.wps.cn/officeDocument/2013/wpsCustomData" mc:Ignorable="w14 w15 wp14">
   <w:p>
     <w:pPr>
-      <w:pStyle w:val="Header &amp; Footer"/>
+      <w:pStyle w:val="8"/>
+      <w:framePr w:w="0" w:hRule="auto" w:wrap="auto" w:vAnchor="margin" w:hAnchor="text" w:yAlign="inline"/>
       <w:tabs>
         <w:tab w:val="center" w:pos="4710"/>
         <w:tab w:val="right" w:pos="9400"/>
@@ -1980,13 +2337,15 @@
     </w:pPr>
     <w:r>
       <w:tab/>
+    </w:r>
+    <w:r>
       <w:tab/>
     </w:r>
     <w:r>
       <w:rPr>
         <w:lang w:val="en-US"/>
       </w:rPr>
-      <w:fldChar w:fldCharType="begin" w:fldLock="0"/>
+      <w:fldChar w:fldCharType="begin"/>
     </w:r>
     <w:r>
       <w:rPr>
@@ -1998,114 +2357,436 @@
       <w:rPr>
         <w:lang w:val="en-US"/>
       </w:rPr>
-      <w:fldChar w:fldCharType="separate" w:fldLock="0"/>
-    </w:r>
-    <w:r>
-      <w:rPr>
-        <w:rtl w:val="0"/>
-        <w:lang w:val="en-US"/>
-      </w:rPr>
-      <w:t>Thursday, 6 December 2018</w:t>
+      <w:fldChar w:fldCharType="separate"/>
     </w:r>
     <w:r>
       <w:rPr>
         <w:lang w:val="en-US"/>
       </w:rPr>
-      <w:fldChar w:fldCharType="end" w:fldLock="0"/>
+      <w:t>Friday, 7 December 18</w:t>
+    </w:r>
+    <w:r>
+      <w:rPr>
+        <w:lang w:val="en-US"/>
+      </w:rPr>
+      <w:fldChar w:fldCharType="end"/>
     </w:r>
   </w:p>
 </w:hdr>
 </file>
 
 <file path=word/styles.xml><?xml version="1.0" encoding="utf-8"?>
-<w:styles xmlns:w="http://schemas.openxmlformats.org/wordprocessingml/2006/main" xmlns:mc="http://schemas.openxmlformats.org/markup-compatibility/2006" xmlns:w14="http://schemas.microsoft.com/office/word/2010/wordml" mc:Ignorable="w14">
+<w:styles xmlns:mc="http://schemas.openxmlformats.org/markup-compatibility/2006" xmlns:o="urn:schemas-microsoft-com:office:office" xmlns:r="http://schemas.openxmlformats.org/officeDocument/2006/relationships" xmlns:m="http://schemas.openxmlformats.org/officeDocument/2006/math" xmlns:v="urn:schemas-microsoft-com:vml" xmlns:w="http://schemas.openxmlformats.org/wordprocessingml/2006/main" xmlns:w14="http://schemas.microsoft.com/office/word/2010/wordml" xmlns:w10="urn:schemas-microsoft-com:office:word" xmlns:sl="http://schemas.openxmlformats.org/schemaLibrary/2006/main" mc:Ignorable="w14">
   <w:docDefaults>
     <w:rPrDefault>
       <w:rPr>
-        <w:rFonts w:ascii="Times New Roman" w:cs="Times New Roman" w:hAnsi="Times New Roman" w:eastAsia="Arial Unicode MS"/>
-        <w:b w:val="0"/>
-        <w:bCs w:val="0"/>
-        <w:i w:val="0"/>
-        <w:iCs w:val="0"/>
-        <w:caps w:val="0"/>
-        <w:smallCaps w:val="0"/>
-        <w:strike w:val="0"/>
-        <w:dstrike w:val="0"/>
-        <w:outline w:val="0"/>
-        <w:emboss w:val="0"/>
-        <w:imprint w:val="0"/>
-        <w:vanish w:val="0"/>
-        <w:color w:val="auto"/>
-        <w:spacing w:val="0"/>
-        <w:w w:val="100"/>
-        <w:kern w:val="0"/>
-        <w:position w:val="0"/>
-        <w:sz w:val="20"/>
-        <w:szCs w:val="20"/>
-        <w:u w:val="none" w:color="auto"/>
-        <w:bdr w:val="nil"/>
-        <w:vertAlign w:val="baseline"/>
-        <w:lang/>
+        <w:rFonts w:ascii="Times New Roman" w:hAnsi="Times New Roman" w:eastAsia="宋体" w:cs="Times New Roman"/>
       </w:rPr>
     </w:rPrDefault>
-    <w:pPrDefault>
-      <w:pPr>
-        <w:keepNext w:val="0"/>
-        <w:keepLines w:val="0"/>
-        <w:pageBreakBefore w:val="0"/>
-        <w:framePr w:anchorLock="0" w:w="0" w:h="0" w:vSpace="0" w:hSpace="0" w:xAlign="left" w:y="0" w:hRule="exact" w:vAnchor="margin"/>
-        <w:widowControl w:val="1"/>
-        <w:numPr>
-          <w:ilvl w:val="0"/>
-          <w:numId w:val="0"/>
-        </w:numPr>
-        <w:suppressLineNumbers w:val="0"/>
-        <w:pBdr>
-          <w:top w:val="nil"/>
-          <w:left w:val="nil"/>
-          <w:bottom w:val="nil"/>
-          <w:right w:val="nil"/>
-          <w:between w:val="nil"/>
-          <w:bar w:val="nil"/>
-        </w:pBdr>
-        <w:shd w:val="clear" w:color="auto" w:fill="auto"/>
-        <w:suppressAutoHyphens w:val="0"/>
-        <w:spacing w:before="0" w:beforeAutospacing="0" w:after="0" w:afterAutospacing="0" w:line="240" w:lineRule="auto"/>
-        <w:ind w:left="0" w:right="0" w:firstLine="0"/>
-        <w:jc w:val="left"/>
-        <w:outlineLvl w:val="9"/>
-      </w:pPr>
-    </w:pPrDefault>
   </w:docDefaults>
-  <w:style w:type="paragraph" w:default="1" w:styleId="Normal">
+  <w:latentStyles w:count="260" w:defQFormat="0" w:defUnhideWhenUsed="1" w:defSemiHidden="1" w:defUIPriority="99" w:defLockedState="0">
+    <w:lsdException w:unhideWhenUsed="0" w:uiPriority="0" w:semiHidden="0" w:name="Normal"/>
+    <w:lsdException w:qFormat="1" w:unhideWhenUsed="0" w:uiPriority="0" w:semiHidden="0" w:name="heading 1"/>
+    <w:lsdException w:qFormat="1" w:uiPriority="0" w:name="heading 2"/>
+    <w:lsdException w:qFormat="1" w:uiPriority="0" w:name="heading 3"/>
+    <w:lsdException w:qFormat="1" w:uiPriority="0" w:name="heading 4"/>
+    <w:lsdException w:qFormat="1" w:uiPriority="0" w:name="heading 5"/>
+    <w:lsdException w:qFormat="1" w:uiPriority="0" w:name="heading 6"/>
+    <w:lsdException w:qFormat="1" w:uiPriority="0" w:name="heading 7"/>
+    <w:lsdException w:qFormat="1" w:uiPriority="0" w:name="heading 8"/>
+    <w:lsdException w:qFormat="1" w:uiPriority="0" w:name="heading 9"/>
+    <w:lsdException w:unhideWhenUsed="0" w:uiPriority="0" w:semiHidden="0" w:name="index 1"/>
+    <w:lsdException w:unhideWhenUsed="0" w:uiPriority="0" w:semiHidden="0" w:name="index 2"/>
+    <w:lsdException w:unhideWhenUsed="0" w:uiPriority="0" w:semiHidden="0" w:name="index 3"/>
+    <w:lsdException w:unhideWhenUsed="0" w:uiPriority="0" w:semiHidden="0" w:name="index 4"/>
+    <w:lsdException w:unhideWhenUsed="0" w:uiPriority="0" w:semiHidden="0" w:name="index 5"/>
+    <w:lsdException w:unhideWhenUsed="0" w:uiPriority="0" w:semiHidden="0" w:name="index 6"/>
+    <w:lsdException w:unhideWhenUsed="0" w:uiPriority="0" w:semiHidden="0" w:name="index 7"/>
+    <w:lsdException w:unhideWhenUsed="0" w:uiPriority="0" w:semiHidden="0" w:name="index 8"/>
+    <w:lsdException w:unhideWhenUsed="0" w:uiPriority="0" w:semiHidden="0" w:name="index 9"/>
+    <w:lsdException w:unhideWhenUsed="0" w:uiPriority="0" w:semiHidden="0" w:name="toc 1"/>
+    <w:lsdException w:unhideWhenUsed="0" w:uiPriority="0" w:semiHidden="0" w:name="toc 2"/>
+    <w:lsdException w:unhideWhenUsed="0" w:uiPriority="0" w:semiHidden="0" w:name="toc 3"/>
+    <w:lsdException w:unhideWhenUsed="0" w:uiPriority="0" w:semiHidden="0" w:name="toc 4"/>
+    <w:lsdException w:unhideWhenUsed="0" w:uiPriority="0" w:semiHidden="0" w:name="toc 5"/>
+    <w:lsdException w:unhideWhenUsed="0" w:uiPriority="0" w:semiHidden="0" w:name="toc 6"/>
+    <w:lsdException w:unhideWhenUsed="0" w:uiPriority="0" w:semiHidden="0" w:name="toc 7"/>
+    <w:lsdException w:unhideWhenUsed="0" w:uiPriority="0" w:semiHidden="0" w:name="toc 8"/>
+    <w:lsdException w:unhideWhenUsed="0" w:uiPriority="0" w:semiHidden="0" w:name="toc 9"/>
+    <w:lsdException w:unhideWhenUsed="0" w:uiPriority="0" w:semiHidden="0" w:name="Normal Indent"/>
+    <w:lsdException w:unhideWhenUsed="0" w:uiPriority="0" w:semiHidden="0" w:name="footnote text"/>
+    <w:lsdException w:unhideWhenUsed="0" w:uiPriority="0" w:semiHidden="0" w:name="annotation text"/>
+    <w:lsdException w:unhideWhenUsed="0" w:uiPriority="0" w:semiHidden="0" w:name="header"/>
+    <w:lsdException w:unhideWhenUsed="0" w:uiPriority="0" w:semiHidden="0" w:name="footer"/>
+    <w:lsdException w:unhideWhenUsed="0" w:uiPriority="0" w:semiHidden="0" w:name="index heading"/>
+    <w:lsdException w:qFormat="1" w:uiPriority="0" w:name="caption"/>
+    <w:lsdException w:unhideWhenUsed="0" w:uiPriority="0" w:semiHidden="0" w:name="table of figures"/>
+    <w:lsdException w:unhideWhenUsed="0" w:uiPriority="0" w:semiHidden="0" w:name="envelope address"/>
+    <w:lsdException w:unhideWhenUsed="0" w:uiPriority="0" w:semiHidden="0" w:name="envelope return"/>
+    <w:lsdException w:unhideWhenUsed="0" w:uiPriority="0" w:semiHidden="0" w:name="footnote reference"/>
+    <w:lsdException w:unhideWhenUsed="0" w:uiPriority="0" w:semiHidden="0" w:name="annotation reference"/>
+    <w:lsdException w:unhideWhenUsed="0" w:uiPriority="0" w:semiHidden="0" w:name="line number"/>
+    <w:lsdException w:unhideWhenUsed="0" w:uiPriority="0" w:semiHidden="0" w:name="page number"/>
+    <w:lsdException w:unhideWhenUsed="0" w:uiPriority="0" w:semiHidden="0" w:name="endnote reference"/>
+    <w:lsdException w:unhideWhenUsed="0" w:uiPriority="0" w:semiHidden="0" w:name="endnote text"/>
+    <w:lsdException w:unhideWhenUsed="0" w:uiPriority="0" w:semiHidden="0" w:name="table of authorities"/>
+    <w:lsdException w:unhideWhenUsed="0" w:uiPriority="0" w:semiHidden="0" w:name="macro"/>
+    <w:lsdException w:unhideWhenUsed="0" w:uiPriority="0" w:semiHidden="0" w:name="toa heading"/>
+    <w:lsdException w:unhideWhenUsed="0" w:uiPriority="0" w:semiHidden="0" w:name="List"/>
+    <w:lsdException w:unhideWhenUsed="0" w:uiPriority="0" w:semiHidden="0" w:name="List Bullet"/>
+    <w:lsdException w:unhideWhenUsed="0" w:uiPriority="0" w:semiHidden="0" w:name="List Number"/>
+    <w:lsdException w:unhideWhenUsed="0" w:uiPriority="0" w:semiHidden="0" w:name="List 2"/>
+    <w:lsdException w:unhideWhenUsed="0" w:uiPriority="0" w:semiHidden="0" w:name="List 3"/>
+    <w:lsdException w:unhideWhenUsed="0" w:uiPriority="0" w:semiHidden="0" w:name="List 4"/>
+    <w:lsdException w:unhideWhenUsed="0" w:uiPriority="0" w:semiHidden="0" w:name="List 5"/>
+    <w:lsdException w:unhideWhenUsed="0" w:uiPriority="0" w:semiHidden="0" w:name="List Bullet 2"/>
+    <w:lsdException w:unhideWhenUsed="0" w:uiPriority="0" w:semiHidden="0" w:name="List Bullet 3"/>
+    <w:lsdException w:unhideWhenUsed="0" w:uiPriority="0" w:semiHidden="0" w:name="List Bullet 4"/>
+    <w:lsdException w:unhideWhenUsed="0" w:uiPriority="0" w:semiHidden="0" w:name="List Bullet 5"/>
+    <w:lsdException w:unhideWhenUsed="0" w:uiPriority="0" w:semiHidden="0" w:name="List Number 2"/>
+    <w:lsdException w:unhideWhenUsed="0" w:uiPriority="0" w:semiHidden="0" w:name="List Number 3"/>
+    <w:lsdException w:unhideWhenUsed="0" w:uiPriority="0" w:semiHidden="0" w:name="List Number 4"/>
+    <w:lsdException w:unhideWhenUsed="0" w:uiPriority="0" w:semiHidden="0" w:name="List Number 5"/>
+    <w:lsdException w:unhideWhenUsed="0" w:uiPriority="0" w:semiHidden="0" w:name="Title"/>
+    <w:lsdException w:unhideWhenUsed="0" w:uiPriority="0" w:semiHidden="0" w:name="Closing"/>
+    <w:lsdException w:unhideWhenUsed="0" w:uiPriority="0" w:semiHidden="0" w:name="Signature"/>
+    <w:lsdException w:unhideWhenUsed="0" w:uiPriority="0" w:semiHidden="0" w:name="Default Paragraph Font"/>
+    <w:lsdException w:unhideWhenUsed="0" w:uiPriority="0" w:semiHidden="0" w:name="Body Text"/>
+    <w:lsdException w:unhideWhenUsed="0" w:uiPriority="0" w:semiHidden="0" w:name="Body Text Indent"/>
+    <w:lsdException w:unhideWhenUsed="0" w:uiPriority="0" w:semiHidden="0" w:name="List Continue"/>
+    <w:lsdException w:unhideWhenUsed="0" w:uiPriority="0" w:semiHidden="0" w:name="List Continue 2"/>
+    <w:lsdException w:unhideWhenUsed="0" w:uiPriority="0" w:semiHidden="0" w:name="List Continue 3"/>
+    <w:lsdException w:unhideWhenUsed="0" w:uiPriority="0" w:semiHidden="0" w:name="List Continue 4"/>
+    <w:lsdException w:unhideWhenUsed="0" w:uiPriority="0" w:semiHidden="0" w:name="List Continue 5"/>
+    <w:lsdException w:unhideWhenUsed="0" w:uiPriority="0" w:semiHidden="0" w:name="Message Header"/>
+    <w:lsdException w:qFormat="1" w:unhideWhenUsed="0" w:uiPriority="0" w:semiHidden="0" w:name="Subtitle"/>
+    <w:lsdException w:unhideWhenUsed="0" w:uiPriority="0" w:semiHidden="0" w:name="Salutation"/>
+    <w:lsdException w:unhideWhenUsed="0" w:uiPriority="0" w:semiHidden="0" w:name="Date"/>
+    <w:lsdException w:unhideWhenUsed="0" w:uiPriority="0" w:semiHidden="0" w:name="Body Text First Indent"/>
+    <w:lsdException w:unhideWhenUsed="0" w:uiPriority="0" w:semiHidden="0" w:name="Body Text First Indent 2"/>
+    <w:lsdException w:unhideWhenUsed="0" w:uiPriority="0" w:semiHidden="0" w:name="Note Heading"/>
+    <w:lsdException w:unhideWhenUsed="0" w:uiPriority="0" w:semiHidden="0" w:name="Body Text 2"/>
+    <w:lsdException w:unhideWhenUsed="0" w:uiPriority="0" w:semiHidden="0" w:name="Body Text 3"/>
+    <w:lsdException w:unhideWhenUsed="0" w:uiPriority="0" w:semiHidden="0" w:name="Body Text Indent 2"/>
+    <w:lsdException w:unhideWhenUsed="0" w:uiPriority="0" w:semiHidden="0" w:name="Body Text Indent 3"/>
+    <w:lsdException w:unhideWhenUsed="0" w:uiPriority="0" w:semiHidden="0" w:name="Block Text"/>
+    <w:lsdException w:qFormat="1" w:unhideWhenUsed="0" w:uiPriority="0" w:semiHidden="0" w:name="Hyperlink"/>
+    <w:lsdException w:unhideWhenUsed="0" w:uiPriority="0" w:semiHidden="0" w:name="FollowedHyperlink"/>
+    <w:lsdException w:qFormat="1" w:unhideWhenUsed="0" w:uiPriority="0" w:semiHidden="0" w:name="Strong"/>
+    <w:lsdException w:qFormat="1" w:unhideWhenUsed="0" w:uiPriority="0" w:semiHidden="0" w:name="Emphasis"/>
+    <w:lsdException w:unhideWhenUsed="0" w:uiPriority="0" w:semiHidden="0" w:name="Document Map"/>
+    <w:lsdException w:unhideWhenUsed="0" w:uiPriority="0" w:semiHidden="0" w:name="Plain Text"/>
+    <w:lsdException w:unhideWhenUsed="0" w:uiPriority="0" w:semiHidden="0" w:name="E-mail Signature"/>
+    <w:lsdException w:unhideWhenUsed="0" w:uiPriority="0" w:semiHidden="0" w:name="Normal (Web)"/>
+    <w:lsdException w:unhideWhenUsed="0" w:uiPriority="0" w:semiHidden="0" w:name="HTML Acronym"/>
+    <w:lsdException w:unhideWhenUsed="0" w:uiPriority="0" w:semiHidden="0" w:name="HTML Address"/>
+    <w:lsdException w:unhideWhenUsed="0" w:uiPriority="0" w:semiHidden="0" w:name="HTML Cite"/>
+    <w:lsdException w:unhideWhenUsed="0" w:uiPriority="0" w:semiHidden="0" w:name="HTML Code"/>
+    <w:lsdException w:unhideWhenUsed="0" w:uiPriority="0" w:semiHidden="0" w:name="HTML Definition"/>
+    <w:lsdException w:unhideWhenUsed="0" w:uiPriority="0" w:semiHidden="0" w:name="HTML Keyboard"/>
+    <w:lsdException w:unhideWhenUsed="0" w:uiPriority="0" w:semiHidden="0" w:name="HTML Preformatted"/>
+    <w:lsdException w:unhideWhenUsed="0" w:uiPriority="0" w:semiHidden="0" w:name="HTML Sample"/>
+    <w:lsdException w:unhideWhenUsed="0" w:uiPriority="0" w:semiHidden="0" w:name="HTML Typewriter"/>
+    <w:lsdException w:unhideWhenUsed="0" w:uiPriority="0" w:semiHidden="0" w:name="HTML Variable"/>
+    <w:lsdException w:unhideWhenUsed="0" w:uiPriority="0" w:name="Normal Table"/>
+    <w:lsdException w:unhideWhenUsed="0" w:uiPriority="0" w:semiHidden="0" w:name="annotation subject"/>
+    <w:lsdException w:unhideWhenUsed="0" w:uiPriority="0" w:semiHidden="0" w:name="Table Simple 1"/>
+    <w:lsdException w:unhideWhenUsed="0" w:uiPriority="0" w:semiHidden="0" w:name="Table Simple 2"/>
+    <w:lsdException w:unhideWhenUsed="0" w:uiPriority="0" w:semiHidden="0" w:name="Table Simple 3"/>
+    <w:lsdException w:unhideWhenUsed="0" w:uiPriority="0" w:semiHidden="0" w:name="Table Classic 1"/>
+    <w:lsdException w:unhideWhenUsed="0" w:uiPriority="0" w:semiHidden="0" w:name="Table Classic 2"/>
+    <w:lsdException w:unhideWhenUsed="0" w:uiPriority="0" w:semiHidden="0" w:name="Table Classic 3"/>
+    <w:lsdException w:unhideWhenUsed="0" w:uiPriority="0" w:semiHidden="0" w:name="Table Classic 4"/>
+    <w:lsdException w:unhideWhenUsed="0" w:uiPriority="0" w:semiHidden="0" w:name="Table Colorful 1"/>
+    <w:lsdException w:unhideWhenUsed="0" w:uiPriority="0" w:semiHidden="0" w:name="Table Colorful 2"/>
+    <w:lsdException w:unhideWhenUsed="0" w:uiPriority="0" w:semiHidden="0" w:name="Table Colorful 3"/>
+    <w:lsdException w:unhideWhenUsed="0" w:uiPriority="0" w:semiHidden="0" w:name="Table Columns 1"/>
+    <w:lsdException w:unhideWhenUsed="0" w:uiPriority="0" w:semiHidden="0" w:name="Table Columns 2"/>
+    <w:lsdException w:unhideWhenUsed="0" w:uiPriority="0" w:semiHidden="0" w:name="Table Columns 3"/>
+    <w:lsdException w:unhideWhenUsed="0" w:uiPriority="0" w:semiHidden="0" w:name="Table Columns 4"/>
+    <w:lsdException w:unhideWhenUsed="0" w:uiPriority="0" w:semiHidden="0" w:name="Table Columns 5"/>
+    <w:lsdException w:unhideWhenUsed="0" w:uiPriority="0" w:semiHidden="0" w:name="Table Grid 1"/>
+    <w:lsdException w:unhideWhenUsed="0" w:uiPriority="0" w:semiHidden="0" w:name="Table Grid 2"/>
+    <w:lsdException w:unhideWhenUsed="0" w:uiPriority="0" w:semiHidden="0" w:name="Table Grid 3"/>
+    <w:lsdException w:unhideWhenUsed="0" w:uiPriority="0" w:semiHidden="0" w:name="Table Grid 4"/>
+    <w:lsdException w:unhideWhenUsed="0" w:uiPriority="0" w:semiHidden="0" w:name="Table Grid 5"/>
+    <w:lsdException w:unhideWhenUsed="0" w:uiPriority="0" w:semiHidden="0" w:name="Table Grid 6"/>
+    <w:lsdException w:unhideWhenUsed="0" w:uiPriority="0" w:semiHidden="0" w:name="Table Grid 7"/>
+    <w:lsdException w:unhideWhenUsed="0" w:uiPriority="0" w:semiHidden="0" w:name="Table Grid 8"/>
+    <w:lsdException w:unhideWhenUsed="0" w:uiPriority="0" w:semiHidden="0" w:name="Table List 1"/>
+    <w:lsdException w:unhideWhenUsed="0" w:uiPriority="0" w:semiHidden="0" w:name="Table List 2"/>
+    <w:lsdException w:unhideWhenUsed="0" w:uiPriority="0" w:semiHidden="0" w:name="Table List 3"/>
+    <w:lsdException w:unhideWhenUsed="0" w:uiPriority="0" w:semiHidden="0" w:name="Table List 4"/>
+    <w:lsdException w:unhideWhenUsed="0" w:uiPriority="0" w:semiHidden="0" w:name="Table List 5"/>
+    <w:lsdException w:unhideWhenUsed="0" w:uiPriority="0" w:semiHidden="0" w:name="Table List 6"/>
+    <w:lsdException w:unhideWhenUsed="0" w:uiPriority="0" w:semiHidden="0" w:name="Table List 7"/>
+    <w:lsdException w:unhideWhenUsed="0" w:uiPriority="0" w:semiHidden="0" w:name="Table List 8"/>
+    <w:lsdException w:unhideWhenUsed="0" w:uiPriority="0" w:semiHidden="0" w:name="Table 3D effects 1"/>
+    <w:lsdException w:unhideWhenUsed="0" w:uiPriority="0" w:semiHidden="0" w:name="Table 3D effects 2"/>
+    <w:lsdException w:unhideWhenUsed="0" w:uiPriority="0" w:semiHidden="0" w:name="Table 3D effects 3"/>
+    <w:lsdException w:unhideWhenUsed="0" w:uiPriority="0" w:semiHidden="0" w:name="Table Contemporary"/>
+    <w:lsdException w:unhideWhenUsed="0" w:uiPriority="0" w:semiHidden="0" w:name="Table Elegant"/>
+    <w:lsdException w:unhideWhenUsed="0" w:uiPriority="0" w:semiHidden="0" w:name="Table Professional"/>
+    <w:lsdException w:unhideWhenUsed="0" w:uiPriority="0" w:semiHidden="0" w:name="Table Subtle 1"/>
+    <w:lsdException w:unhideWhenUsed="0" w:uiPriority="0" w:semiHidden="0" w:name="Table Subtle 2"/>
+    <w:lsdException w:unhideWhenUsed="0" w:uiPriority="0" w:semiHidden="0" w:name="Table Web 1"/>
+    <w:lsdException w:unhideWhenUsed="0" w:uiPriority="0" w:semiHidden="0" w:name="Table Web 2"/>
+    <w:lsdException w:unhideWhenUsed="0" w:uiPriority="0" w:semiHidden="0" w:name="Table Web 3"/>
+    <w:lsdException w:unhideWhenUsed="0" w:uiPriority="0" w:semiHidden="0" w:name="Balloon Text"/>
+    <w:lsdException w:unhideWhenUsed="0" w:uiPriority="0" w:semiHidden="0" w:name="Table Grid"/>
+    <w:lsdException w:unhideWhenUsed="0" w:uiPriority="0" w:semiHidden="0" w:name="Table Theme"/>
+    <w:lsdException w:unhideWhenUsed="0" w:uiPriority="60" w:semiHidden="0" w:name="Light Shading"/>
+    <w:lsdException w:unhideWhenUsed="0" w:uiPriority="61" w:semiHidden="0" w:name="Light List"/>
+    <w:lsdException w:unhideWhenUsed="0" w:uiPriority="62" w:semiHidden="0" w:name="Light Grid"/>
+    <w:lsdException w:unhideWhenUsed="0" w:uiPriority="63" w:semiHidden="0" w:name="Medium Shading 1"/>
+    <w:lsdException w:unhideWhenUsed="0" w:uiPriority="64" w:semiHidden="0" w:name="Medium Shading 2"/>
+    <w:lsdException w:unhideWhenUsed="0" w:uiPriority="65" w:semiHidden="0" w:name="Medium List 1"/>
+    <w:lsdException w:unhideWhenUsed="0" w:uiPriority="66" w:semiHidden="0" w:name="Medium List 2"/>
+    <w:lsdException w:unhideWhenUsed="0" w:uiPriority="67" w:semiHidden="0" w:name="Medium Grid 1"/>
+    <w:lsdException w:unhideWhenUsed="0" w:uiPriority="68" w:semiHidden="0" w:name="Medium Grid 2"/>
+    <w:lsdException w:unhideWhenUsed="0" w:uiPriority="69" w:semiHidden="0" w:name="Medium Grid 3"/>
+    <w:lsdException w:unhideWhenUsed="0" w:uiPriority="70" w:semiHidden="0" w:name="Dark List"/>
+    <w:lsdException w:unhideWhenUsed="0" w:uiPriority="71" w:semiHidden="0" w:name="Colorful Shading"/>
+    <w:lsdException w:unhideWhenUsed="0" w:uiPriority="72" w:semiHidden="0" w:name="Colorful List"/>
+    <w:lsdException w:unhideWhenUsed="0" w:uiPriority="73" w:semiHidden="0" w:name="Colorful Grid"/>
+    <w:lsdException w:unhideWhenUsed="0" w:uiPriority="60" w:semiHidden="0" w:name="Light Shading Accent 1"/>
+    <w:lsdException w:unhideWhenUsed="0" w:uiPriority="61" w:semiHidden="0" w:name="Light List Accent 1"/>
+    <w:lsdException w:unhideWhenUsed="0" w:uiPriority="62" w:semiHidden="0" w:name="Light Grid Accent 1"/>
+    <w:lsdException w:unhideWhenUsed="0" w:uiPriority="63" w:semiHidden="0" w:name="Medium Shading 1 Accent 1"/>
+    <w:lsdException w:unhideWhenUsed="0" w:uiPriority="64" w:semiHidden="0" w:name="Medium Shading 2 Accent 1"/>
+    <w:lsdException w:unhideWhenUsed="0" w:uiPriority="65" w:semiHidden="0" w:name="Medium List 1 Accent 1"/>
+    <w:lsdException w:unhideWhenUsed="0" w:uiPriority="66" w:semiHidden="0" w:name="Medium List 2 Accent 1"/>
+    <w:lsdException w:unhideWhenUsed="0" w:uiPriority="67" w:semiHidden="0" w:name="Medium Grid 1 Accent 1"/>
+    <w:lsdException w:unhideWhenUsed="0" w:uiPriority="68" w:semiHidden="0" w:name="Medium Grid 2 Accent 1"/>
+    <w:lsdException w:unhideWhenUsed="0" w:uiPriority="69" w:semiHidden="0" w:name="Medium Grid 3 Accent 1"/>
+    <w:lsdException w:unhideWhenUsed="0" w:uiPriority="70" w:semiHidden="0" w:name="Dark List Accent 1"/>
+    <w:lsdException w:unhideWhenUsed="0" w:uiPriority="71" w:semiHidden="0" w:name="Colorful Shading Accent 1"/>
+    <w:lsdException w:unhideWhenUsed="0" w:uiPriority="72" w:semiHidden="0" w:name="Colorful List Accent 1"/>
+    <w:lsdException w:unhideWhenUsed="0" w:uiPriority="73" w:semiHidden="0" w:name="Colorful Grid Accent 1"/>
+    <w:lsdException w:unhideWhenUsed="0" w:uiPriority="60" w:semiHidden="0" w:name="Light Shading Accent 2"/>
+    <w:lsdException w:unhideWhenUsed="0" w:uiPriority="61" w:semiHidden="0" w:name="Light List Accent 2"/>
+    <w:lsdException w:unhideWhenUsed="0" w:uiPriority="62" w:semiHidden="0" w:name="Light Grid Accent 2"/>
+    <w:lsdException w:unhideWhenUsed="0" w:uiPriority="63" w:semiHidden="0" w:name="Medium Shading 1 Accent 2"/>
+    <w:lsdException w:unhideWhenUsed="0" w:uiPriority="64" w:semiHidden="0" w:name="Medium Shading 2 Accent 2"/>
+    <w:lsdException w:unhideWhenUsed="0" w:uiPriority="65" w:semiHidden="0" w:name="Medium List 1 Accent 2"/>
+    <w:lsdException w:unhideWhenUsed="0" w:uiPriority="66" w:semiHidden="0" w:name="Medium List 2 Accent 2"/>
+    <w:lsdException w:unhideWhenUsed="0" w:uiPriority="67" w:semiHidden="0" w:name="Medium Grid 1 Accent 2"/>
+    <w:lsdException w:unhideWhenUsed="0" w:uiPriority="68" w:semiHidden="0" w:name="Medium Grid 2 Accent 2"/>
+    <w:lsdException w:unhideWhenUsed="0" w:uiPriority="69" w:semiHidden="0" w:name="Medium Grid 3 Accent 2"/>
+    <w:lsdException w:unhideWhenUsed="0" w:uiPriority="70" w:semiHidden="0" w:name="Dark List Accent 2"/>
+    <w:lsdException w:unhideWhenUsed="0" w:uiPriority="71" w:semiHidden="0" w:name="Colorful Shading Accent 2"/>
+    <w:lsdException w:unhideWhenUsed="0" w:uiPriority="72" w:semiHidden="0" w:name="Colorful List Accent 2"/>
+    <w:lsdException w:unhideWhenUsed="0" w:uiPriority="73" w:semiHidden="0" w:name="Colorful Grid Accent 2"/>
+    <w:lsdException w:unhideWhenUsed="0" w:uiPriority="60" w:semiHidden="0" w:name="Light Shading Accent 3"/>
+    <w:lsdException w:unhideWhenUsed="0" w:uiPriority="61" w:semiHidden="0" w:name="Light List Accent 3"/>
+    <w:lsdException w:unhideWhenUsed="0" w:uiPriority="62" w:semiHidden="0" w:name="Light Grid Accent 3"/>
+    <w:lsdException w:unhideWhenUsed="0" w:uiPriority="63" w:semiHidden="0" w:name="Medium Shading 1 Accent 3"/>
+    <w:lsdException w:unhideWhenUsed="0" w:uiPriority="64" w:semiHidden="0" w:name="Medium Shading 2 Accent 3"/>
+    <w:lsdException w:unhideWhenUsed="0" w:uiPriority="65" w:semiHidden="0" w:name="Medium List 1 Accent 3"/>
+    <w:lsdException w:unhideWhenUsed="0" w:uiPriority="66" w:semiHidden="0" w:name="Medium List 2 Accent 3"/>
+    <w:lsdException w:unhideWhenUsed="0" w:uiPriority="67" w:semiHidden="0" w:name="Medium Grid 1 Accent 3"/>
+    <w:lsdException w:unhideWhenUsed="0" w:uiPriority="68" w:semiHidden="0" w:name="Medium Grid 2 Accent 3"/>
+    <w:lsdException w:unhideWhenUsed="0" w:uiPriority="69" w:semiHidden="0" w:name="Medium Grid 3 Accent 3"/>
+    <w:lsdException w:unhideWhenUsed="0" w:uiPriority="70" w:semiHidden="0" w:name="Dark List Accent 3"/>
+    <w:lsdException w:unhideWhenUsed="0" w:uiPriority="71" w:semiHidden="0" w:name="Colorful Shading Accent 3"/>
+    <w:lsdException w:unhideWhenUsed="0" w:uiPriority="72" w:semiHidden="0" w:name="Colorful List Accent 3"/>
+    <w:lsdException w:unhideWhenUsed="0" w:uiPriority="73" w:semiHidden="0" w:name="Colorful Grid Accent 3"/>
+    <w:lsdException w:unhideWhenUsed="0" w:uiPriority="60" w:semiHidden="0" w:name="Light Shading Accent 4"/>
+    <w:lsdException w:unhideWhenUsed="0" w:uiPriority="61" w:semiHidden="0" w:name="Light List Accent 4"/>
+    <w:lsdException w:unhideWhenUsed="0" w:uiPriority="62" w:semiHidden="0" w:name="Light Grid Accent 4"/>
+    <w:lsdException w:unhideWhenUsed="0" w:uiPriority="63" w:semiHidden="0" w:name="Medium Shading 1 Accent 4"/>
+    <w:lsdException w:unhideWhenUsed="0" w:uiPriority="64" w:semiHidden="0" w:name="Medium Shading 2 Accent 4"/>
+    <w:lsdException w:unhideWhenUsed="0" w:uiPriority="65" w:semiHidden="0" w:name="Medium List 1 Accent 4"/>
+    <w:lsdException w:unhideWhenUsed="0" w:uiPriority="66" w:semiHidden="0" w:name="Medium List 2 Accent 4"/>
+    <w:lsdException w:unhideWhenUsed="0" w:uiPriority="67" w:semiHidden="0" w:name="Medium Grid 1 Accent 4"/>
+    <w:lsdException w:unhideWhenUsed="0" w:uiPriority="68" w:semiHidden="0" w:name="Medium Grid 2 Accent 4"/>
+    <w:lsdException w:unhideWhenUsed="0" w:uiPriority="69" w:semiHidden="0" w:name="Medium Grid 3 Accent 4"/>
+    <w:lsdException w:unhideWhenUsed="0" w:uiPriority="70" w:semiHidden="0" w:name="Dark List Accent 4"/>
+    <w:lsdException w:unhideWhenUsed="0" w:uiPriority="71" w:semiHidden="0" w:name="Colorful Shading Accent 4"/>
+    <w:lsdException w:unhideWhenUsed="0" w:uiPriority="72" w:semiHidden="0" w:name="Colorful List Accent 4"/>
+    <w:lsdException w:unhideWhenUsed="0" w:uiPriority="73" w:semiHidden="0" w:name="Colorful Grid Accent 4"/>
+    <w:lsdException w:unhideWhenUsed="0" w:uiPriority="60" w:semiHidden="0" w:name="Light Shading Accent 5"/>
+    <w:lsdException w:unhideWhenUsed="0" w:uiPriority="61" w:semiHidden="0" w:name="Light List Accent 5"/>
+    <w:lsdException w:unhideWhenUsed="0" w:uiPriority="62" w:semiHidden="0" w:name="Light Grid Accent 5"/>
+    <w:lsdException w:unhideWhenUsed="0" w:uiPriority="63" w:semiHidden="0" w:name="Medium Shading 1 Accent 5"/>
+    <w:lsdException w:unhideWhenUsed="0" w:uiPriority="64" w:semiHidden="0" w:name="Medium Shading 2 Accent 5"/>
+    <w:lsdException w:unhideWhenUsed="0" w:uiPriority="65" w:semiHidden="0" w:name="Medium List 1 Accent 5"/>
+    <w:lsdException w:unhideWhenUsed="0" w:uiPriority="66" w:semiHidden="0" w:name="Medium List 2 Accent 5"/>
+    <w:lsdException w:unhideWhenUsed="0" w:uiPriority="67" w:semiHidden="0" w:name="Medium Grid 1 Accent 5"/>
+    <w:lsdException w:unhideWhenUsed="0" w:uiPriority="68" w:semiHidden="0" w:name="Medium Grid 2 Accent 5"/>
+    <w:lsdException w:unhideWhenUsed="0" w:uiPriority="69" w:semiHidden="0" w:name="Medium Grid 3 Accent 5"/>
+    <w:lsdException w:unhideWhenUsed="0" w:uiPriority="70" w:semiHidden="0" w:name="Dark List Accent 5"/>
+    <w:lsdException w:unhideWhenUsed="0" w:uiPriority="71" w:semiHidden="0" w:name="Colorful Shading Accent 5"/>
+    <w:lsdException w:unhideWhenUsed="0" w:uiPriority="72" w:semiHidden="0" w:name="Colorful List Accent 5"/>
+    <w:lsdException w:unhideWhenUsed="0" w:uiPriority="73" w:semiHidden="0" w:name="Colorful Grid Accent 5"/>
+    <w:lsdException w:unhideWhenUsed="0" w:uiPriority="60" w:semiHidden="0" w:name="Light Shading Accent 6"/>
+    <w:lsdException w:unhideWhenUsed="0" w:uiPriority="61" w:semiHidden="0" w:name="Light List Accent 6"/>
+    <w:lsdException w:unhideWhenUsed="0" w:uiPriority="62" w:semiHidden="0" w:name="Light Grid Accent 6"/>
+    <w:lsdException w:unhideWhenUsed="0" w:uiPriority="63" w:semiHidden="0" w:name="Medium Shading 1 Accent 6"/>
+    <w:lsdException w:unhideWhenUsed="0" w:uiPriority="64" w:semiHidden="0" w:name="Medium Shading 2 Accent 6"/>
+    <w:lsdException w:unhideWhenUsed="0" w:uiPriority="65" w:semiHidden="0" w:name="Medium List 1 Accent 6"/>
+    <w:lsdException w:unhideWhenUsed="0" w:uiPriority="66" w:semiHidden="0" w:name="Medium List 2 Accent 6"/>
+    <w:lsdException w:unhideWhenUsed="0" w:uiPriority="67" w:semiHidden="0" w:name="Medium Grid 1 Accent 6"/>
+    <w:lsdException w:unhideWhenUsed="0" w:uiPriority="68" w:semiHidden="0" w:name="Medium Grid 2 Accent 6"/>
+    <w:lsdException w:unhideWhenUsed="0" w:uiPriority="69" w:semiHidden="0" w:name="Medium Grid 3 Accent 6"/>
+    <w:lsdException w:unhideWhenUsed="0" w:uiPriority="70" w:semiHidden="0" w:name="Dark List Accent 6"/>
+    <w:lsdException w:unhideWhenUsed="0" w:uiPriority="71" w:semiHidden="0" w:name="Colorful Shading Accent 6"/>
+    <w:lsdException w:unhideWhenUsed="0" w:uiPriority="72" w:semiHidden="0" w:name="Colorful List Accent 6"/>
+    <w:lsdException w:unhideWhenUsed="0" w:uiPriority="73" w:semiHidden="0" w:name="Colorful Grid Accent 6"/>
+  </w:latentStyles>
+  <w:style w:type="paragraph" w:default="1" w:styleId="1">
     <w:name w:val="Normal"/>
-    <w:next w:val="Normal"/>
-    <w:pPr/>
+    <w:uiPriority w:val="0"/>
+    <w:pPr>
+      <w:keepNext w:val="0"/>
+      <w:keepLines w:val="0"/>
+      <w:pageBreakBefore w:val="0"/>
+      <w:framePr w:w="0" w:hRule="auto" w:wrap="around" w:vAnchor="margin" w:hAnchor="text" w:yAlign="inline"/>
+      <w:widowControl/>
+      <w:numPr>
+        <w:ilvl w:val="0"/>
+        <w:numId w:val="0"/>
+      </w:numPr>
+      <w:suppressLineNumbers w:val="0"/>
+      <w:pBdr>
+        <w:top w:val="none" w:color="auto" w:sz="0" w:space="0"/>
+        <w:left w:val="none" w:color="auto" w:sz="0" w:space="0"/>
+        <w:bottom w:val="none" w:color="auto" w:sz="0" w:space="0"/>
+        <w:right w:val="none" w:color="auto" w:sz="0" w:space="0"/>
+        <w:between w:val="none" w:color="auto" w:sz="0" w:space="0"/>
+      </w:pBdr>
+      <w:shd w:val="clear" w:color="auto" w:fill="auto"/>
+      <w:suppressAutoHyphens w:val="0"/>
+      <w:spacing w:before="0" w:beforeAutospacing="0" w:after="0" w:afterAutospacing="0" w:line="240" w:lineRule="auto"/>
+      <w:ind w:left="0" w:right="0" w:firstLine="0"/>
+      <w:jc w:val="left"/>
+      <w:outlineLvl w:val="9"/>
+    </w:pPr>
     <w:rPr>
+      <w:rFonts w:ascii="Times New Roman" w:hAnsi="Times New Roman" w:eastAsia="Arial Unicode MS" w:cs="Times New Roman"/>
+      <w:color w:val="auto"/>
+      <w:spacing w:val="0"/>
+      <w:w w:val="100"/>
+      <w:kern w:val="0"/>
+      <w:position w:val="0"/>
       <w:sz w:val="24"/>
       <w:szCs w:val="24"/>
+      <w:u w:val="none" w:color="auto"/>
+      <w:vertAlign w:val="baseline"/>
       <w:lang w:val="en-US" w:eastAsia="en-US" w:bidi="ar-SA"/>
     </w:rPr>
   </w:style>
-  <w:style w:type="character" w:default="1" w:styleId="Default Paragraph Font">
+  <w:style w:type="character" w:default="1" w:styleId="4">
     <w:name w:val="Default Paragraph Font"/>
-    <w:next w:val="Default Paragraph Font"/>
+    <w:uiPriority w:val="0"/>
   </w:style>
-  <w:style w:type="character" w:styleId="Hyperlink">
+  <w:style w:type="table" w:default="1" w:styleId="6">
+    <w:name w:val="Normal Table"/>
+    <w:semiHidden/>
+    <w:uiPriority w:val="0"/>
+    <w:tblPr>
+      <w:tblLayout w:type="fixed"/>
+      <w:tblCellMar>
+        <w:top w:w="0" w:type="dxa"/>
+        <w:left w:w="108" w:type="dxa"/>
+        <w:bottom w:w="0" w:type="dxa"/>
+        <w:right w:w="108" w:type="dxa"/>
+      </w:tblCellMar>
+    </w:tblPr>
+  </w:style>
+  <w:style w:type="paragraph" w:styleId="2">
+    <w:name w:val="HTML Preformatted"/>
+    <w:basedOn w:val="1"/>
+    <w:uiPriority w:val="0"/>
+    <w:pPr>
+      <w:tabs>
+        <w:tab w:val="left" w:pos="916"/>
+        <w:tab w:val="left" w:pos="1832"/>
+        <w:tab w:val="left" w:pos="2748"/>
+        <w:tab w:val="left" w:pos="3664"/>
+        <w:tab w:val="left" w:pos="4580"/>
+        <w:tab w:val="left" w:pos="5496"/>
+        <w:tab w:val="left" w:pos="6412"/>
+        <w:tab w:val="left" w:pos="7328"/>
+        <w:tab w:val="left" w:pos="8244"/>
+        <w:tab w:val="left" w:pos="9160"/>
+        <w:tab w:val="left" w:pos="10076"/>
+        <w:tab w:val="left" w:pos="10992"/>
+        <w:tab w:val="left" w:pos="11908"/>
+        <w:tab w:val="left" w:pos="12824"/>
+        <w:tab w:val="left" w:pos="13740"/>
+        <w:tab w:val="left" w:pos="14656"/>
+      </w:tabs>
+      <w:jc w:val="left"/>
+    </w:pPr>
+    <w:rPr>
+      <w:rFonts w:hint="eastAsia" w:ascii="宋体" w:hAnsi="宋体" w:eastAsia="宋体" w:cs="宋体"/>
+      <w:kern w:val="0"/>
+      <w:sz w:val="24"/>
+      <w:szCs w:val="24"/>
+      <w:lang w:val="en-US" w:eastAsia="zh-CN" w:bidi="ar"/>
+    </w:rPr>
+  </w:style>
+  <w:style w:type="paragraph" w:styleId="3">
+    <w:name w:val="Title"/>
+    <w:uiPriority w:val="0"/>
+    <w:pPr>
+      <w:keepNext/>
+      <w:keepLines w:val="0"/>
+      <w:pageBreakBefore w:val="0"/>
+      <w:framePr w:w="0" w:hRule="auto" w:wrap="around" w:vAnchor="margin" w:hAnchor="text" w:yAlign="inline"/>
+      <w:widowControl/>
+      <w:numPr>
+        <w:ilvl w:val="0"/>
+        <w:numId w:val="0"/>
+      </w:numPr>
+      <w:suppressLineNumbers w:val="0"/>
+      <w:pBdr>
+        <w:top w:val="none" w:color="auto" w:sz="0" w:space="0"/>
+        <w:left w:val="none" w:color="auto" w:sz="0" w:space="0"/>
+        <w:bottom w:val="none" w:color="auto" w:sz="0" w:space="0"/>
+        <w:right w:val="none" w:color="auto" w:sz="0" w:space="0"/>
+        <w:between w:val="none" w:color="auto" w:sz="0" w:space="0"/>
+      </w:pBdr>
+      <w:shd w:val="clear" w:color="auto" w:fill="auto"/>
+      <w:suppressAutoHyphens w:val="0"/>
+      <w:bidi w:val="0"/>
+      <w:spacing w:before="200" w:beforeAutospacing="0" w:after="200" w:afterAutospacing="0" w:line="240" w:lineRule="auto"/>
+      <w:ind w:left="0" w:right="0" w:firstLine="0"/>
+      <w:jc w:val="left"/>
+      <w:outlineLvl w:val="1"/>
+    </w:pPr>
+    <w:rPr>
+      <w:rFonts w:ascii="Helvetica" w:hAnsi="Helvetica" w:eastAsia="Arial Unicode MS" w:cs="Arial Unicode MS"/>
+      <w:b/>
+      <w:bCs/>
+      <w:color w:val="434343"/>
+      <w:spacing w:val="0"/>
+      <w:w w:val="100"/>
+      <w:kern w:val="0"/>
+      <w:position w:val="0"/>
+      <w:sz w:val="36"/>
+      <w:szCs w:val="36"/>
+      <w:u w:val="none" w:color="434343"/>
+      <w:vertAlign w:val="baseline"/>
+      <w:lang w:val="en-US"/>
+    </w:rPr>
+  </w:style>
+  <w:style w:type="character" w:styleId="5">
     <w:name w:val="Hyperlink"/>
+    <w:qFormat/>
+    <w:uiPriority w:val="0"/>
     <w:rPr>
       <w:u w:val="single"/>
     </w:rPr>
   </w:style>
-  <w:style w:type="table" w:default="1" w:styleId="Table Normal">
+  <w:style w:type="table" w:customStyle="1" w:styleId="7">
     <w:name w:val="Table Normal"/>
-    <w:next w:val="Table Normal"/>
-    <w:pPr/>
+    <w:qFormat/>
+    <w:uiPriority w:val="0"/>
     <w:tblPr>
-      <w:tblInd w:w="0" w:type="dxa"/>
+      <w:tblLayout w:type="fixed"/>
     </w:tblPr>
-    <w:trPr/>
-    <w:tcPr/>
     <w:tblStylePr w:type="firstRow"/>
     <w:tblStylePr w:type="lastRow"/>
     <w:tblStylePr w:type="firstCol"/>
@@ -2119,43 +2800,43 @@
     <w:tblStylePr w:type="seCell"/>
     <w:tblStylePr w:type="swCell"/>
   </w:style>
-  <w:style w:type="numbering" w:default="1" w:styleId="No List">
-    <w:name w:val="No List"/>
-    <w:next w:val="No List"/>
-    <w:pPr/>
-  </w:style>
-  <w:style w:type="paragraph" w:styleId="Header &amp; Footer">
+  <w:style w:type="paragraph" w:customStyle="1" w:styleId="8">
     <w:name w:val="Header &amp; Footer"/>
-    <w:next w:val="Header &amp; Footer"/>
+    <w:uiPriority w:val="0"/>
     <w:pPr>
       <w:keepNext w:val="0"/>
       <w:keepLines w:val="0"/>
       <w:pageBreakBefore w:val="0"/>
-      <w:widowControl w:val="1"/>
+      <w:framePr w:w="0" w:hRule="auto" w:wrap="around" w:vAnchor="margin" w:hAnchor="text" w:yAlign="inline"/>
+      <w:widowControl/>
+      <w:numPr>
+        <w:ilvl w:val="0"/>
+        <w:numId w:val="0"/>
+      </w:numPr>
+      <w:suppressLineNumbers w:val="0"/>
+      <w:pBdr>
+        <w:top w:val="none" w:color="auto" w:sz="0" w:space="0"/>
+        <w:left w:val="none" w:color="auto" w:sz="0" w:space="0"/>
+        <w:bottom w:val="none" w:color="auto" w:sz="0" w:space="0"/>
+        <w:right w:val="none" w:color="auto" w:sz="0" w:space="0"/>
+        <w:between w:val="none" w:color="auto" w:sz="0" w:space="0"/>
+      </w:pBdr>
       <w:shd w:val="clear" w:color="auto" w:fill="auto"/>
       <w:tabs>
         <w:tab w:val="right" w:pos="9020"/>
       </w:tabs>
       <w:suppressAutoHyphens w:val="0"/>
       <w:bidi w:val="0"/>
-      <w:spacing w:before="0" w:after="0" w:line="240" w:lineRule="auto"/>
+      <w:spacing w:before="0" w:beforeAutospacing="0" w:after="0" w:afterAutospacing="0" w:line="240" w:lineRule="auto"/>
       <w:ind w:left="0" w:right="0" w:firstLine="0"/>
       <w:jc w:val="left"/>
       <w:outlineLvl w:val="9"/>
     </w:pPr>
     <w:rPr>
-      <w:rFonts w:ascii="Helvetica" w:cs="Arial Unicode MS" w:hAnsi="Helvetica" w:eastAsia="Arial Unicode MS"/>
-      <w:b w:val="0"/>
-      <w:bCs w:val="0"/>
-      <w:i w:val="0"/>
-      <w:iCs w:val="0"/>
-      <w:caps w:val="0"/>
-      <w:smallCaps w:val="0"/>
-      <w:strike w:val="0"/>
-      <w:dstrike w:val="0"/>
-      <w:outline w:val="0"/>
+      <w:rFonts w:ascii="Helvetica" w:hAnsi="Helvetica" w:eastAsia="Arial Unicode MS" w:cs="Arial Unicode MS"/>
       <w:color w:val="000000"/>
       <w:spacing w:val="0"/>
+      <w:w w:val="100"/>
       <w:kern w:val="0"/>
       <w:position w:val="0"/>
       <w:sz w:val="24"/>
@@ -2164,79 +2845,42 @@
       <w:vertAlign w:val="baseline"/>
     </w:rPr>
   </w:style>
-  <w:style w:type="paragraph" w:styleId="Title">
-    <w:name w:val="Title"/>
-    <w:next w:val="Title"/>
+  <w:style w:type="paragraph" w:customStyle="1" w:styleId="9">
+    <w:name w:val="Subject"/>
+    <w:next w:val="10"/>
+    <w:qFormat/>
+    <w:uiPriority w:val="0"/>
     <w:pPr>
-      <w:keepNext w:val="1"/>
+      <w:keepNext/>
       <w:keepLines w:val="0"/>
       <w:pageBreakBefore w:val="0"/>
-      <w:widowControl w:val="1"/>
-      <w:shd w:val="clear" w:color="auto" w:fill="auto"/>
-      <w:suppressAutoHyphens w:val="0"/>
-      <w:bidi w:val="0"/>
-      <w:spacing w:before="200" w:after="200" w:line="240" w:lineRule="auto"/>
-      <w:ind w:left="0" w:right="0" w:firstLine="0"/>
-      <w:jc w:val="left"/>
-      <w:outlineLvl w:val="1"/>
-    </w:pPr>
-    <w:rPr>
-      <w:rFonts w:ascii="Helvetica" w:cs="Arial Unicode MS" w:hAnsi="Helvetica" w:eastAsia="Arial Unicode MS"/>
-      <w:b w:val="1"/>
-      <w:bCs w:val="1"/>
-      <w:i w:val="0"/>
-      <w:iCs w:val="0"/>
-      <w:caps w:val="0"/>
-      <w:smallCaps w:val="0"/>
-      <w:strike w:val="0"/>
-      <w:dstrike w:val="0"/>
-      <w:outline w:val="0"/>
-      <w:color w:val="434343"/>
-      <w:spacing w:val="0"/>
-      <w:kern w:val="0"/>
-      <w:position w:val="0"/>
-      <w:sz w:val="36"/>
-      <w:szCs w:val="36"/>
-      <w:u w:val="none" w:color="434343"/>
-      <w:vertAlign w:val="baseline"/>
-      <w:lang w:val="en-US"/>
-    </w:rPr>
-  </w:style>
-  <w:style w:type="paragraph" w:styleId="Subject">
-    <w:name w:val="Subject"/>
-    <w:next w:val="Body A"/>
-    <w:pPr>
-      <w:keepNext w:val="1"/>
-      <w:keepLines w:val="0"/>
-      <w:pageBreakBefore w:val="0"/>
-      <w:widowControl w:val="1"/>
+      <w:framePr w:w="0" w:hRule="auto" w:wrap="around" w:vAnchor="margin" w:hAnchor="text" w:yAlign="inline"/>
+      <w:widowControl/>
+      <w:numPr>
+        <w:ilvl w:val="0"/>
+        <w:numId w:val="0"/>
+      </w:numPr>
+      <w:suppressLineNumbers w:val="0"/>
       <w:pBdr>
-        <w:top w:val="single" w:color="515151" w:sz="4" w:space="0" w:shadow="0" w:frame="0"/>
-        <w:left w:val="nil"/>
-        <w:bottom w:val="nil"/>
-        <w:right w:val="nil"/>
+        <w:top w:val="single" w:color="515151" w:sz="4" w:space="0"/>
+        <w:left w:val="none" w:color="auto" w:sz="0" w:space="0"/>
+        <w:bottom w:val="none" w:color="auto" w:sz="0" w:space="0"/>
+        <w:right w:val="none" w:color="auto" w:sz="0" w:space="0"/>
+        <w:between w:val="none" w:color="auto" w:sz="0" w:space="0"/>
       </w:pBdr>
       <w:shd w:val="clear" w:color="auto" w:fill="auto"/>
       <w:suppressAutoHyphens w:val="0"/>
       <w:bidi w:val="0"/>
-      <w:spacing w:before="360" w:after="40" w:line="288" w:lineRule="auto"/>
+      <w:spacing w:before="360" w:beforeAutospacing="0" w:after="40" w:afterAutospacing="0" w:line="288" w:lineRule="auto"/>
       <w:ind w:left="0" w:right="0" w:firstLine="0"/>
       <w:jc w:val="left"/>
       <w:outlineLvl w:val="2"/>
     </w:pPr>
     <w:rPr>
-      <w:rFonts w:ascii="Arial Unicode MS" w:cs="Arial Unicode MS" w:hAnsi="Arial Unicode MS" w:eastAsia="Arial Unicode MS" w:hint="eastAsia"/>
-      <w:b w:val="0"/>
-      <w:bCs w:val="0"/>
-      <w:i w:val="0"/>
-      <w:iCs w:val="0"/>
-      <w:caps w:val="0"/>
-      <w:smallCaps w:val="0"/>
-      <w:strike w:val="0"/>
-      <w:dstrike w:val="0"/>
-      <w:outline w:val="0"/>
+      <w:rFonts w:hint="eastAsia" w:ascii="Arial Unicode MS" w:hAnsi="Arial Unicode MS" w:eastAsia="Arial Unicode MS" w:cs="Arial Unicode MS"/>
       <w:color w:val="000000"/>
       <w:spacing w:val="5"/>
+      <w:w w:val="100"/>
       <w:kern w:val="0"/>
       <w:position w:val="0"/>
       <w:sz w:val="28"/>
@@ -2246,35 +2890,40 @@
       <w:lang w:val="zh-TW" w:eastAsia="zh-TW"/>
     </w:rPr>
   </w:style>
-  <w:style w:type="paragraph" w:styleId="Body A">
+  <w:style w:type="paragraph" w:customStyle="1" w:styleId="10">
     <w:name w:val="Body A"/>
-    <w:next w:val="Body A"/>
+    <w:uiPriority w:val="0"/>
     <w:pPr>
       <w:keepNext w:val="0"/>
       <w:keepLines w:val="0"/>
       <w:pageBreakBefore w:val="0"/>
-      <w:widowControl w:val="1"/>
+      <w:framePr w:w="0" w:hRule="auto" w:wrap="around" w:vAnchor="margin" w:hAnchor="text" w:yAlign="inline"/>
+      <w:widowControl/>
+      <w:numPr>
+        <w:ilvl w:val="0"/>
+        <w:numId w:val="0"/>
+      </w:numPr>
+      <w:suppressLineNumbers w:val="0"/>
+      <w:pBdr>
+        <w:top w:val="none" w:color="auto" w:sz="0" w:space="0"/>
+        <w:left w:val="none" w:color="auto" w:sz="0" w:space="0"/>
+        <w:bottom w:val="none" w:color="auto" w:sz="0" w:space="0"/>
+        <w:right w:val="none" w:color="auto" w:sz="0" w:space="0"/>
+        <w:between w:val="none" w:color="auto" w:sz="0" w:space="0"/>
+      </w:pBdr>
       <w:shd w:val="clear" w:color="auto" w:fill="auto"/>
       <w:suppressAutoHyphens w:val="0"/>
       <w:bidi w:val="0"/>
-      <w:spacing w:before="160" w:after="0" w:line="288" w:lineRule="auto"/>
+      <w:spacing w:before="160" w:beforeAutospacing="0" w:after="0" w:afterAutospacing="0" w:line="288" w:lineRule="auto"/>
       <w:ind w:left="0" w:right="0" w:firstLine="0"/>
       <w:jc w:val="left"/>
       <w:outlineLvl w:val="9"/>
     </w:pPr>
     <w:rPr>
-      <w:rFonts w:ascii="Arial Unicode MS" w:cs="Arial Unicode MS" w:hAnsi="Arial Unicode MS" w:eastAsia="Arial Unicode MS" w:hint="eastAsia"/>
-      <w:b w:val="0"/>
-      <w:bCs w:val="0"/>
-      <w:i w:val="0"/>
-      <w:iCs w:val="0"/>
-      <w:caps w:val="0"/>
-      <w:smallCaps w:val="0"/>
-      <w:strike w:val="0"/>
-      <w:dstrike w:val="0"/>
-      <w:outline w:val="0"/>
+      <w:rFonts w:hint="eastAsia" w:ascii="Arial Unicode MS" w:hAnsi="Arial Unicode MS" w:eastAsia="Arial Unicode MS" w:cs="Arial Unicode MS"/>
       <w:color w:val="000000"/>
       <w:spacing w:val="0"/>
+      <w:w w:val="100"/>
       <w:kern w:val="0"/>
       <w:position w:val="0"/>
       <w:sz w:val="24"/>
@@ -2288,7 +2937,7 @@
 </file>
 
 <file path=word/theme/theme1.xml><?xml version="1.0" encoding="utf-8"?>
-<a:theme xmlns:a="http://schemas.openxmlformats.org/drawingml/2006/main" xmlns:r="http://schemas.openxmlformats.org/officeDocument/2006/relationships" name="00_Note-taking">
+<a:theme xmlns:a="http://schemas.openxmlformats.org/drawingml/2006/main" name="00_Note-taking">
   <a:themeElements>
     <a:clrScheme name="00_Note-taking">
       <a:dk1>
@@ -2414,7 +3063,7 @@
       <a:effectStyleLst>
         <a:effectStyle>
           <a:effectLst>
-            <a:outerShdw sx="100000" sy="100000" kx="0" ky="0" algn="b" rotWithShape="0" blurRad="38100" dist="25400" dir="5400000">
+            <a:outerShdw blurRad="38100" dist="25400" dir="5400000" rotWithShape="0">
               <a:srgbClr val="000000">
                 <a:alpha val="50000"/>
               </a:srgbClr>
@@ -2423,7 +3072,7 @@
         </a:effectStyle>
         <a:effectStyle>
           <a:effectLst>
-            <a:outerShdw sx="100000" sy="100000" kx="0" ky="0" algn="b" rotWithShape="0" blurRad="38100" dist="25400" dir="5400000">
+            <a:outerShdw blurRad="38100" dist="25400" dir="5400000" rotWithShape="0">
               <a:srgbClr val="000000">
                 <a:alpha val="50000"/>
               </a:srgbClr>
@@ -2432,7 +3081,7 @@
         </a:effectStyle>
         <a:effectStyle>
           <a:effectLst>
-            <a:outerShdw sx="100000" sy="100000" kx="0" ky="0" algn="b" rotWithShape="0" blurRad="38100" dist="25400" dir="5400000">
+            <a:outerShdw blurRad="38100" dist="25400" dir="5400000" rotWithShape="0">
               <a:srgbClr val="000000">
                 <a:alpha val="50000"/>
               </a:srgbClr>
@@ -2506,287 +3155,27 @@
           <a:round/>
         </a:ln>
         <a:effectLst>
-          <a:outerShdw sx="100000" sy="100000" kx="0" ky="0" algn="b" rotWithShape="0" blurRad="38100" dist="25400" dir="5400000">
+          <a:outerShdw blurRad="38100" dist="25400" dir="5400000" rotWithShape="0">
             <a:srgbClr val="000000">
               <a:alpha val="50000"/>
             </a:srgbClr>
           </a:outerShdw>
         </a:effectLst>
-        <a:sp3d/>
       </a:spPr>
       <a:bodyPr rot="0" spcFirstLastPara="1" vertOverflow="overflow" horzOverflow="overflow" vert="horz" wrap="square" lIns="50800" tIns="50800" rIns="50800" bIns="50800" numCol="1" spcCol="38100" rtlCol="0" anchor="ctr" upright="0">
         <a:spAutoFit/>
       </a:bodyPr>
-      <a:lstStyle>
-        <a:defPPr marL="0" marR="0" indent="0" algn="l" defTabSz="914400" rtl="0" fontAlgn="auto" latinLnBrk="0" hangingPunct="0">
-          <a:lnSpc>
-            <a:spcPct val="100000"/>
-          </a:lnSpc>
-          <a:spcBef>
-            <a:spcPts val="0"/>
-          </a:spcBef>
-          <a:spcAft>
-            <a:spcPts val="0"/>
-          </a:spcAft>
-          <a:buClrTx/>
-          <a:buSzTx/>
-          <a:buFontTx/>
-          <a:buNone/>
-          <a:tabLst/>
-          <a:defRPr b="0" baseline="0" cap="none" i="0" spc="0" strike="noStrike" sz="1800" u="none" kumimoji="0" normalizeH="0">
-            <a:ln>
-              <a:noFill/>
-            </a:ln>
-            <a:solidFill>
-              <a:srgbClr val="000000"/>
-            </a:solidFill>
-            <a:effectLst/>
-            <a:uFillTx/>
-            <a:latin typeface="Helvetica Light"/>
-            <a:ea typeface="Helvetica Light"/>
-            <a:cs typeface="Helvetica Light"/>
-            <a:sym typeface="Helvetica Light"/>
-          </a:defRPr>
-        </a:defPPr>
-        <a:lvl1pPr marL="0" marR="0" indent="0" algn="l" defTabSz="914400" rtl="0" fontAlgn="auto" latinLnBrk="1" hangingPunct="0">
-          <a:lnSpc>
-            <a:spcPct val="100000"/>
-          </a:lnSpc>
-          <a:spcBef>
-            <a:spcPts val="0"/>
-          </a:spcBef>
-          <a:spcAft>
-            <a:spcPts val="0"/>
-          </a:spcAft>
-          <a:buClrTx/>
-          <a:buSzTx/>
-          <a:buFontTx/>
-          <a:buNone/>
-          <a:tabLst/>
-          <a:defRPr b="0" baseline="0" cap="none" i="0" spc="0" strike="noStrike" sz="1800" u="none" kumimoji="0" normalizeH="0">
-            <a:ln>
-              <a:noFill/>
-            </a:ln>
-            <a:solidFill>
-              <a:srgbClr val="000000"/>
-            </a:solidFill>
-            <a:effectLst/>
-            <a:uFillTx/>
-          </a:defRPr>
-        </a:lvl1pPr>
-        <a:lvl2pPr marL="0" marR="0" indent="0" algn="l" defTabSz="914400" rtl="0" fontAlgn="auto" latinLnBrk="1" hangingPunct="0">
-          <a:lnSpc>
-            <a:spcPct val="100000"/>
-          </a:lnSpc>
-          <a:spcBef>
-            <a:spcPts val="0"/>
-          </a:spcBef>
-          <a:spcAft>
-            <a:spcPts val="0"/>
-          </a:spcAft>
-          <a:buClrTx/>
-          <a:buSzTx/>
-          <a:buFontTx/>
-          <a:buNone/>
-          <a:tabLst/>
-          <a:defRPr b="0" baseline="0" cap="none" i="0" spc="0" strike="noStrike" sz="1800" u="none" kumimoji="0" normalizeH="0">
-            <a:ln>
-              <a:noFill/>
-            </a:ln>
-            <a:solidFill>
-              <a:srgbClr val="000000"/>
-            </a:solidFill>
-            <a:effectLst/>
-            <a:uFillTx/>
-          </a:defRPr>
-        </a:lvl2pPr>
-        <a:lvl3pPr marL="0" marR="0" indent="0" algn="l" defTabSz="914400" rtl="0" fontAlgn="auto" latinLnBrk="1" hangingPunct="0">
-          <a:lnSpc>
-            <a:spcPct val="100000"/>
-          </a:lnSpc>
-          <a:spcBef>
-            <a:spcPts val="0"/>
-          </a:spcBef>
-          <a:spcAft>
-            <a:spcPts val="0"/>
-          </a:spcAft>
-          <a:buClrTx/>
-          <a:buSzTx/>
-          <a:buFontTx/>
-          <a:buNone/>
-          <a:tabLst/>
-          <a:defRPr b="0" baseline="0" cap="none" i="0" spc="0" strike="noStrike" sz="1800" u="none" kumimoji="0" normalizeH="0">
-            <a:ln>
-              <a:noFill/>
-            </a:ln>
-            <a:solidFill>
-              <a:srgbClr val="000000"/>
-            </a:solidFill>
-            <a:effectLst/>
-            <a:uFillTx/>
-          </a:defRPr>
-        </a:lvl3pPr>
-        <a:lvl4pPr marL="0" marR="0" indent="0" algn="l" defTabSz="914400" rtl="0" fontAlgn="auto" latinLnBrk="1" hangingPunct="0">
-          <a:lnSpc>
-            <a:spcPct val="100000"/>
-          </a:lnSpc>
-          <a:spcBef>
-            <a:spcPts val="0"/>
-          </a:spcBef>
-          <a:spcAft>
-            <a:spcPts val="0"/>
-          </a:spcAft>
-          <a:buClrTx/>
-          <a:buSzTx/>
-          <a:buFontTx/>
-          <a:buNone/>
-          <a:tabLst/>
-          <a:defRPr b="0" baseline="0" cap="none" i="0" spc="0" strike="noStrike" sz="1800" u="none" kumimoji="0" normalizeH="0">
-            <a:ln>
-              <a:noFill/>
-            </a:ln>
-            <a:solidFill>
-              <a:srgbClr val="000000"/>
-            </a:solidFill>
-            <a:effectLst/>
-            <a:uFillTx/>
-          </a:defRPr>
-        </a:lvl4pPr>
-        <a:lvl5pPr marL="0" marR="0" indent="0" algn="l" defTabSz="914400" rtl="0" fontAlgn="auto" latinLnBrk="1" hangingPunct="0">
-          <a:lnSpc>
-            <a:spcPct val="100000"/>
-          </a:lnSpc>
-          <a:spcBef>
-            <a:spcPts val="0"/>
-          </a:spcBef>
-          <a:spcAft>
-            <a:spcPts val="0"/>
-          </a:spcAft>
-          <a:buClrTx/>
-          <a:buSzTx/>
-          <a:buFontTx/>
-          <a:buNone/>
-          <a:tabLst/>
-          <a:defRPr b="0" baseline="0" cap="none" i="0" spc="0" strike="noStrike" sz="1800" u="none" kumimoji="0" normalizeH="0">
-            <a:ln>
-              <a:noFill/>
-            </a:ln>
-            <a:solidFill>
-              <a:srgbClr val="000000"/>
-            </a:solidFill>
-            <a:effectLst/>
-            <a:uFillTx/>
-          </a:defRPr>
-        </a:lvl5pPr>
-        <a:lvl6pPr marL="0" marR="0" indent="0" algn="l" defTabSz="914400" rtl="0" fontAlgn="auto" latinLnBrk="1" hangingPunct="0">
-          <a:lnSpc>
-            <a:spcPct val="100000"/>
-          </a:lnSpc>
-          <a:spcBef>
-            <a:spcPts val="0"/>
-          </a:spcBef>
-          <a:spcAft>
-            <a:spcPts val="0"/>
-          </a:spcAft>
-          <a:buClrTx/>
-          <a:buSzTx/>
-          <a:buFontTx/>
-          <a:buNone/>
-          <a:tabLst/>
-          <a:defRPr b="0" baseline="0" cap="none" i="0" spc="0" strike="noStrike" sz="1800" u="none" kumimoji="0" normalizeH="0">
-            <a:ln>
-              <a:noFill/>
-            </a:ln>
-            <a:solidFill>
-              <a:srgbClr val="000000"/>
-            </a:solidFill>
-            <a:effectLst/>
-            <a:uFillTx/>
-          </a:defRPr>
-        </a:lvl6pPr>
-        <a:lvl7pPr marL="0" marR="0" indent="0" algn="l" defTabSz="914400" rtl="0" fontAlgn="auto" latinLnBrk="1" hangingPunct="0">
-          <a:lnSpc>
-            <a:spcPct val="100000"/>
-          </a:lnSpc>
-          <a:spcBef>
-            <a:spcPts val="0"/>
-          </a:spcBef>
-          <a:spcAft>
-            <a:spcPts val="0"/>
-          </a:spcAft>
-          <a:buClrTx/>
-          <a:buSzTx/>
-          <a:buFontTx/>
-          <a:buNone/>
-          <a:tabLst/>
-          <a:defRPr b="0" baseline="0" cap="none" i="0" spc="0" strike="noStrike" sz="1800" u="none" kumimoji="0" normalizeH="0">
-            <a:ln>
-              <a:noFill/>
-            </a:ln>
-            <a:solidFill>
-              <a:srgbClr val="000000"/>
-            </a:solidFill>
-            <a:effectLst/>
-            <a:uFillTx/>
-          </a:defRPr>
-        </a:lvl7pPr>
-        <a:lvl8pPr marL="0" marR="0" indent="0" algn="l" defTabSz="914400" rtl="0" fontAlgn="auto" latinLnBrk="1" hangingPunct="0">
-          <a:lnSpc>
-            <a:spcPct val="100000"/>
-          </a:lnSpc>
-          <a:spcBef>
-            <a:spcPts val="0"/>
-          </a:spcBef>
-          <a:spcAft>
-            <a:spcPts val="0"/>
-          </a:spcAft>
-          <a:buClrTx/>
-          <a:buSzTx/>
-          <a:buFontTx/>
-          <a:buNone/>
-          <a:tabLst/>
-          <a:defRPr b="0" baseline="0" cap="none" i="0" spc="0" strike="noStrike" sz="1800" u="none" kumimoji="0" normalizeH="0">
-            <a:ln>
-              <a:noFill/>
-            </a:ln>
-            <a:solidFill>
-              <a:srgbClr val="000000"/>
-            </a:solidFill>
-            <a:effectLst/>
-            <a:uFillTx/>
-          </a:defRPr>
-        </a:lvl8pPr>
-        <a:lvl9pPr marL="0" marR="0" indent="0" algn="l" defTabSz="914400" rtl="0" fontAlgn="auto" latinLnBrk="1" hangingPunct="0">
-          <a:lnSpc>
-            <a:spcPct val="100000"/>
-          </a:lnSpc>
-          <a:spcBef>
-            <a:spcPts val="0"/>
-          </a:spcBef>
-          <a:spcAft>
-            <a:spcPts val="0"/>
-          </a:spcAft>
-          <a:buClrTx/>
-          <a:buSzTx/>
-          <a:buFontTx/>
-          <a:buNone/>
-          <a:tabLst/>
-          <a:defRPr b="0" baseline="0" cap="none" i="0" spc="0" strike="noStrike" sz="1800" u="none" kumimoji="0" normalizeH="0">
-            <a:ln>
-              <a:noFill/>
-            </a:ln>
-            <a:solidFill>
-              <a:srgbClr val="000000"/>
-            </a:solidFill>
-            <a:effectLst/>
-            <a:uFillTx/>
-          </a:defRPr>
-        </a:lvl9pPr>
-      </a:lstStyle>
+      <a:lstStyle/>
       <a:style>
-        <a:lnRef idx="0"/>
-        <a:fillRef idx="0"/>
-        <a:effectRef idx="0"/>
+        <a:lnRef idx="0">
+          <a:srgbClr val="FFFFFF"/>
+        </a:lnRef>
+        <a:fillRef idx="0">
+          <a:srgbClr val="FFFFFF"/>
+        </a:fillRef>
+        <a:effectRef idx="0">
+          <a:srgbClr val="FFFFFF"/>
+        </a:effectRef>
         <a:fontRef idx="none"/>
       </a:style>
     </a:spDef>
@@ -2801,283 +3190,27 @@
           <a:round/>
         </a:ln>
         <a:effectLst>
-          <a:outerShdw sx="100000" sy="100000" kx="0" ky="0" algn="b" rotWithShape="0" blurRad="38100" dist="25400" dir="5400000">
+          <a:outerShdw blurRad="38100" dist="25400" dir="5400000" rotWithShape="0">
             <a:srgbClr val="000000">
               <a:alpha val="50000"/>
             </a:srgbClr>
           </a:outerShdw>
         </a:effectLst>
-        <a:sp3d/>
       </a:spPr>
       <a:bodyPr rot="0" spcFirstLastPara="1" vertOverflow="overflow" horzOverflow="overflow" vert="horz" wrap="square" lIns="91439" tIns="45719" rIns="91439" bIns="45719" numCol="1" spcCol="38100" rtlCol="0" anchor="t" upright="0">
         <a:noAutofit/>
       </a:bodyPr>
-      <a:lstStyle>
-        <a:defPPr marL="0" marR="0" indent="0" algn="l" defTabSz="914400" rtl="0" fontAlgn="auto" latinLnBrk="1" hangingPunct="0">
-          <a:lnSpc>
-            <a:spcPct val="100000"/>
-          </a:lnSpc>
-          <a:spcBef>
-            <a:spcPts val="0"/>
-          </a:spcBef>
-          <a:spcAft>
-            <a:spcPts val="0"/>
-          </a:spcAft>
-          <a:buClrTx/>
-          <a:buSzTx/>
-          <a:buFontTx/>
-          <a:buNone/>
-          <a:tabLst/>
-          <a:defRPr b="0" baseline="0" cap="none" i="0" spc="0" strike="noStrike" sz="1800" u="none" kumimoji="0" normalizeH="0">
-            <a:ln>
-              <a:noFill/>
-            </a:ln>
-            <a:solidFill>
-              <a:srgbClr val="000000"/>
-            </a:solidFill>
-            <a:effectLst/>
-            <a:uFillTx/>
-          </a:defRPr>
-        </a:defPPr>
-        <a:lvl1pPr marL="0" marR="0" indent="0" algn="l" defTabSz="914400" rtl="0" fontAlgn="auto" latinLnBrk="1" hangingPunct="0">
-          <a:lnSpc>
-            <a:spcPct val="100000"/>
-          </a:lnSpc>
-          <a:spcBef>
-            <a:spcPts val="0"/>
-          </a:spcBef>
-          <a:spcAft>
-            <a:spcPts val="0"/>
-          </a:spcAft>
-          <a:buClrTx/>
-          <a:buSzTx/>
-          <a:buFontTx/>
-          <a:buNone/>
-          <a:tabLst/>
-          <a:defRPr b="0" baseline="0" cap="none" i="0" spc="0" strike="noStrike" sz="1800" u="none" kumimoji="0" normalizeH="0">
-            <a:ln>
-              <a:noFill/>
-            </a:ln>
-            <a:solidFill>
-              <a:srgbClr val="000000"/>
-            </a:solidFill>
-            <a:effectLst/>
-            <a:uFillTx/>
-          </a:defRPr>
-        </a:lvl1pPr>
-        <a:lvl2pPr marL="0" marR="0" indent="0" algn="l" defTabSz="914400" rtl="0" fontAlgn="auto" latinLnBrk="1" hangingPunct="0">
-          <a:lnSpc>
-            <a:spcPct val="100000"/>
-          </a:lnSpc>
-          <a:spcBef>
-            <a:spcPts val="0"/>
-          </a:spcBef>
-          <a:spcAft>
-            <a:spcPts val="0"/>
-          </a:spcAft>
-          <a:buClrTx/>
-          <a:buSzTx/>
-          <a:buFontTx/>
-          <a:buNone/>
-          <a:tabLst/>
-          <a:defRPr b="0" baseline="0" cap="none" i="0" spc="0" strike="noStrike" sz="1800" u="none" kumimoji="0" normalizeH="0">
-            <a:ln>
-              <a:noFill/>
-            </a:ln>
-            <a:solidFill>
-              <a:srgbClr val="000000"/>
-            </a:solidFill>
-            <a:effectLst/>
-            <a:uFillTx/>
-          </a:defRPr>
-        </a:lvl2pPr>
-        <a:lvl3pPr marL="0" marR="0" indent="0" algn="l" defTabSz="914400" rtl="0" fontAlgn="auto" latinLnBrk="1" hangingPunct="0">
-          <a:lnSpc>
-            <a:spcPct val="100000"/>
-          </a:lnSpc>
-          <a:spcBef>
-            <a:spcPts val="0"/>
-          </a:spcBef>
-          <a:spcAft>
-            <a:spcPts val="0"/>
-          </a:spcAft>
-          <a:buClrTx/>
-          <a:buSzTx/>
-          <a:buFontTx/>
-          <a:buNone/>
-          <a:tabLst/>
-          <a:defRPr b="0" baseline="0" cap="none" i="0" spc="0" strike="noStrike" sz="1800" u="none" kumimoji="0" normalizeH="0">
-            <a:ln>
-              <a:noFill/>
-            </a:ln>
-            <a:solidFill>
-              <a:srgbClr val="000000"/>
-            </a:solidFill>
-            <a:effectLst/>
-            <a:uFillTx/>
-          </a:defRPr>
-        </a:lvl3pPr>
-        <a:lvl4pPr marL="0" marR="0" indent="0" algn="l" defTabSz="914400" rtl="0" fontAlgn="auto" latinLnBrk="1" hangingPunct="0">
-          <a:lnSpc>
-            <a:spcPct val="100000"/>
-          </a:lnSpc>
-          <a:spcBef>
-            <a:spcPts val="0"/>
-          </a:spcBef>
-          <a:spcAft>
-            <a:spcPts val="0"/>
-          </a:spcAft>
-          <a:buClrTx/>
-          <a:buSzTx/>
-          <a:buFontTx/>
-          <a:buNone/>
-          <a:tabLst/>
-          <a:defRPr b="0" baseline="0" cap="none" i="0" spc="0" strike="noStrike" sz="1800" u="none" kumimoji="0" normalizeH="0">
-            <a:ln>
-              <a:noFill/>
-            </a:ln>
-            <a:solidFill>
-              <a:srgbClr val="000000"/>
-            </a:solidFill>
-            <a:effectLst/>
-            <a:uFillTx/>
-          </a:defRPr>
-        </a:lvl4pPr>
-        <a:lvl5pPr marL="0" marR="0" indent="0" algn="l" defTabSz="914400" rtl="0" fontAlgn="auto" latinLnBrk="1" hangingPunct="0">
-          <a:lnSpc>
-            <a:spcPct val="100000"/>
-          </a:lnSpc>
-          <a:spcBef>
-            <a:spcPts val="0"/>
-          </a:spcBef>
-          <a:spcAft>
-            <a:spcPts val="0"/>
-          </a:spcAft>
-          <a:buClrTx/>
-          <a:buSzTx/>
-          <a:buFontTx/>
-          <a:buNone/>
-          <a:tabLst/>
-          <a:defRPr b="0" baseline="0" cap="none" i="0" spc="0" strike="noStrike" sz="1800" u="none" kumimoji="0" normalizeH="0">
-            <a:ln>
-              <a:noFill/>
-            </a:ln>
-            <a:solidFill>
-              <a:srgbClr val="000000"/>
-            </a:solidFill>
-            <a:effectLst/>
-            <a:uFillTx/>
-          </a:defRPr>
-        </a:lvl5pPr>
-        <a:lvl6pPr marL="0" marR="0" indent="0" algn="l" defTabSz="914400" rtl="0" fontAlgn="auto" latinLnBrk="1" hangingPunct="0">
-          <a:lnSpc>
-            <a:spcPct val="100000"/>
-          </a:lnSpc>
-          <a:spcBef>
-            <a:spcPts val="0"/>
-          </a:spcBef>
-          <a:spcAft>
-            <a:spcPts val="0"/>
-          </a:spcAft>
-          <a:buClrTx/>
-          <a:buSzTx/>
-          <a:buFontTx/>
-          <a:buNone/>
-          <a:tabLst/>
-          <a:defRPr b="0" baseline="0" cap="none" i="0" spc="0" strike="noStrike" sz="1800" u="none" kumimoji="0" normalizeH="0">
-            <a:ln>
-              <a:noFill/>
-            </a:ln>
-            <a:solidFill>
-              <a:srgbClr val="000000"/>
-            </a:solidFill>
-            <a:effectLst/>
-            <a:uFillTx/>
-          </a:defRPr>
-        </a:lvl6pPr>
-        <a:lvl7pPr marL="0" marR="0" indent="0" algn="l" defTabSz="914400" rtl="0" fontAlgn="auto" latinLnBrk="1" hangingPunct="0">
-          <a:lnSpc>
-            <a:spcPct val="100000"/>
-          </a:lnSpc>
-          <a:spcBef>
-            <a:spcPts val="0"/>
-          </a:spcBef>
-          <a:spcAft>
-            <a:spcPts val="0"/>
-          </a:spcAft>
-          <a:buClrTx/>
-          <a:buSzTx/>
-          <a:buFontTx/>
-          <a:buNone/>
-          <a:tabLst/>
-          <a:defRPr b="0" baseline="0" cap="none" i="0" spc="0" strike="noStrike" sz="1800" u="none" kumimoji="0" normalizeH="0">
-            <a:ln>
-              <a:noFill/>
-            </a:ln>
-            <a:solidFill>
-              <a:srgbClr val="000000"/>
-            </a:solidFill>
-            <a:effectLst/>
-            <a:uFillTx/>
-          </a:defRPr>
-        </a:lvl7pPr>
-        <a:lvl8pPr marL="0" marR="0" indent="0" algn="l" defTabSz="914400" rtl="0" fontAlgn="auto" latinLnBrk="1" hangingPunct="0">
-          <a:lnSpc>
-            <a:spcPct val="100000"/>
-          </a:lnSpc>
-          <a:spcBef>
-            <a:spcPts val="0"/>
-          </a:spcBef>
-          <a:spcAft>
-            <a:spcPts val="0"/>
-          </a:spcAft>
-          <a:buClrTx/>
-          <a:buSzTx/>
-          <a:buFontTx/>
-          <a:buNone/>
-          <a:tabLst/>
-          <a:defRPr b="0" baseline="0" cap="none" i="0" spc="0" strike="noStrike" sz="1800" u="none" kumimoji="0" normalizeH="0">
-            <a:ln>
-              <a:noFill/>
-            </a:ln>
-            <a:solidFill>
-              <a:srgbClr val="000000"/>
-            </a:solidFill>
-            <a:effectLst/>
-            <a:uFillTx/>
-          </a:defRPr>
-        </a:lvl8pPr>
-        <a:lvl9pPr marL="0" marR="0" indent="0" algn="l" defTabSz="914400" rtl="0" fontAlgn="auto" latinLnBrk="1" hangingPunct="0">
-          <a:lnSpc>
-            <a:spcPct val="100000"/>
-          </a:lnSpc>
-          <a:spcBef>
-            <a:spcPts val="0"/>
-          </a:spcBef>
-          <a:spcAft>
-            <a:spcPts val="0"/>
-          </a:spcAft>
-          <a:buClrTx/>
-          <a:buSzTx/>
-          <a:buFontTx/>
-          <a:buNone/>
-          <a:tabLst/>
-          <a:defRPr b="0" baseline="0" cap="none" i="0" spc="0" strike="noStrike" sz="1800" u="none" kumimoji="0" normalizeH="0">
-            <a:ln>
-              <a:noFill/>
-            </a:ln>
-            <a:solidFill>
-              <a:srgbClr val="000000"/>
-            </a:solidFill>
-            <a:effectLst/>
-            <a:uFillTx/>
-          </a:defRPr>
-        </a:lvl9pPr>
-      </a:lstStyle>
+      <a:lstStyle/>
       <a:style>
-        <a:lnRef idx="0"/>
-        <a:fillRef idx="0"/>
-        <a:effectRef idx="0"/>
+        <a:lnRef idx="0">
+          <a:srgbClr val="FFFFFF"/>
+        </a:lnRef>
+        <a:fillRef idx="0">
+          <a:srgbClr val="FFFFFF"/>
+        </a:fillRef>
+        <a:effectRef idx="0">
+          <a:srgbClr val="FFFFFF"/>
+        </a:effectRef>
         <a:fontRef idx="none"/>
       </a:style>
     </a:lnDef>
@@ -3088,285 +3221,40 @@
           <a:noFill/>
           <a:miter lim="400000"/>
         </a:ln>
-        <a:effectLst/>
-        <a:sp3d/>
       </a:spPr>
       <a:bodyPr rot="0" spcFirstLastPara="1" vertOverflow="overflow" horzOverflow="overflow" vert="horz" wrap="square" lIns="50800" tIns="50800" rIns="50800" bIns="50800" numCol="1" spcCol="38100" rtlCol="0" anchor="t" upright="0">
         <a:spAutoFit/>
       </a:bodyPr>
-      <a:lstStyle>
-        <a:defPPr marL="0" marR="0" indent="0" algn="l" defTabSz="914400" rtl="0" fontAlgn="auto" latinLnBrk="0" hangingPunct="0">
-          <a:lnSpc>
-            <a:spcPct val="100000"/>
-          </a:lnSpc>
-          <a:spcBef>
-            <a:spcPts val="0"/>
-          </a:spcBef>
-          <a:spcAft>
-            <a:spcPts val="0"/>
-          </a:spcAft>
-          <a:buClrTx/>
-          <a:buSzTx/>
-          <a:buFontTx/>
-          <a:buNone/>
-          <a:tabLst/>
-          <a:defRPr b="0" baseline="0" cap="none" i="0" spc="0" strike="noStrike" sz="1800" u="none" kumimoji="0" normalizeH="0">
-            <a:ln>
-              <a:noFill/>
-            </a:ln>
-            <a:solidFill>
-              <a:srgbClr val="000000"/>
-            </a:solidFill>
-            <a:effectLst/>
-            <a:uFillTx/>
-            <a:latin typeface="Helvetica Light"/>
-            <a:ea typeface="Helvetica Light"/>
-            <a:cs typeface="Helvetica Light"/>
-            <a:sym typeface="Helvetica Light"/>
-          </a:defRPr>
-        </a:defPPr>
-        <a:lvl1pPr marL="0" marR="0" indent="0" algn="l" defTabSz="914400" rtl="0" fontAlgn="auto" latinLnBrk="1" hangingPunct="0">
-          <a:lnSpc>
-            <a:spcPct val="100000"/>
-          </a:lnSpc>
-          <a:spcBef>
-            <a:spcPts val="0"/>
-          </a:spcBef>
-          <a:spcAft>
-            <a:spcPts val="0"/>
-          </a:spcAft>
-          <a:buClrTx/>
-          <a:buSzTx/>
-          <a:buFontTx/>
-          <a:buNone/>
-          <a:tabLst/>
-          <a:defRPr b="0" baseline="0" cap="none" i="0" spc="0" strike="noStrike" sz="1800" u="none" kumimoji="0" normalizeH="0">
-            <a:ln>
-              <a:noFill/>
-            </a:ln>
-            <a:solidFill>
-              <a:srgbClr val="000000"/>
-            </a:solidFill>
-            <a:effectLst/>
-            <a:uFillTx/>
-          </a:defRPr>
-        </a:lvl1pPr>
-        <a:lvl2pPr marL="0" marR="0" indent="0" algn="l" defTabSz="914400" rtl="0" fontAlgn="auto" latinLnBrk="1" hangingPunct="0">
-          <a:lnSpc>
-            <a:spcPct val="100000"/>
-          </a:lnSpc>
-          <a:spcBef>
-            <a:spcPts val="0"/>
-          </a:spcBef>
-          <a:spcAft>
-            <a:spcPts val="0"/>
-          </a:spcAft>
-          <a:buClrTx/>
-          <a:buSzTx/>
-          <a:buFontTx/>
-          <a:buNone/>
-          <a:tabLst/>
-          <a:defRPr b="0" baseline="0" cap="none" i="0" spc="0" strike="noStrike" sz="1800" u="none" kumimoji="0" normalizeH="0">
-            <a:ln>
-              <a:noFill/>
-            </a:ln>
-            <a:solidFill>
-              <a:srgbClr val="000000"/>
-            </a:solidFill>
-            <a:effectLst/>
-            <a:uFillTx/>
-          </a:defRPr>
-        </a:lvl2pPr>
-        <a:lvl3pPr marL="0" marR="0" indent="0" algn="l" defTabSz="914400" rtl="0" fontAlgn="auto" latinLnBrk="1" hangingPunct="0">
-          <a:lnSpc>
-            <a:spcPct val="100000"/>
-          </a:lnSpc>
-          <a:spcBef>
-            <a:spcPts val="0"/>
-          </a:spcBef>
-          <a:spcAft>
-            <a:spcPts val="0"/>
-          </a:spcAft>
-          <a:buClrTx/>
-          <a:buSzTx/>
-          <a:buFontTx/>
-          <a:buNone/>
-          <a:tabLst/>
-          <a:defRPr b="0" baseline="0" cap="none" i="0" spc="0" strike="noStrike" sz="1800" u="none" kumimoji="0" normalizeH="0">
-            <a:ln>
-              <a:noFill/>
-            </a:ln>
-            <a:solidFill>
-              <a:srgbClr val="000000"/>
-            </a:solidFill>
-            <a:effectLst/>
-            <a:uFillTx/>
-          </a:defRPr>
-        </a:lvl3pPr>
-        <a:lvl4pPr marL="0" marR="0" indent="0" algn="l" defTabSz="914400" rtl="0" fontAlgn="auto" latinLnBrk="1" hangingPunct="0">
-          <a:lnSpc>
-            <a:spcPct val="100000"/>
-          </a:lnSpc>
-          <a:spcBef>
-            <a:spcPts val="0"/>
-          </a:spcBef>
-          <a:spcAft>
-            <a:spcPts val="0"/>
-          </a:spcAft>
-          <a:buClrTx/>
-          <a:buSzTx/>
-          <a:buFontTx/>
-          <a:buNone/>
-          <a:tabLst/>
-          <a:defRPr b="0" baseline="0" cap="none" i="0" spc="0" strike="noStrike" sz="1800" u="none" kumimoji="0" normalizeH="0">
-            <a:ln>
-              <a:noFill/>
-            </a:ln>
-            <a:solidFill>
-              <a:srgbClr val="000000"/>
-            </a:solidFill>
-            <a:effectLst/>
-            <a:uFillTx/>
-          </a:defRPr>
-        </a:lvl4pPr>
-        <a:lvl5pPr marL="0" marR="0" indent="0" algn="l" defTabSz="914400" rtl="0" fontAlgn="auto" latinLnBrk="1" hangingPunct="0">
-          <a:lnSpc>
-            <a:spcPct val="100000"/>
-          </a:lnSpc>
-          <a:spcBef>
-            <a:spcPts val="0"/>
-          </a:spcBef>
-          <a:spcAft>
-            <a:spcPts val="0"/>
-          </a:spcAft>
-          <a:buClrTx/>
-          <a:buSzTx/>
-          <a:buFontTx/>
-          <a:buNone/>
-          <a:tabLst/>
-          <a:defRPr b="0" baseline="0" cap="none" i="0" spc="0" strike="noStrike" sz="1800" u="none" kumimoji="0" normalizeH="0">
-            <a:ln>
-              <a:noFill/>
-            </a:ln>
-            <a:solidFill>
-              <a:srgbClr val="000000"/>
-            </a:solidFill>
-            <a:effectLst/>
-            <a:uFillTx/>
-          </a:defRPr>
-        </a:lvl5pPr>
-        <a:lvl6pPr marL="0" marR="0" indent="0" algn="l" defTabSz="914400" rtl="0" fontAlgn="auto" latinLnBrk="1" hangingPunct="0">
-          <a:lnSpc>
-            <a:spcPct val="100000"/>
-          </a:lnSpc>
-          <a:spcBef>
-            <a:spcPts val="0"/>
-          </a:spcBef>
-          <a:spcAft>
-            <a:spcPts val="0"/>
-          </a:spcAft>
-          <a:buClrTx/>
-          <a:buSzTx/>
-          <a:buFontTx/>
-          <a:buNone/>
-          <a:tabLst/>
-          <a:defRPr b="0" baseline="0" cap="none" i="0" spc="0" strike="noStrike" sz="1800" u="none" kumimoji="0" normalizeH="0">
-            <a:ln>
-              <a:noFill/>
-            </a:ln>
-            <a:solidFill>
-              <a:srgbClr val="000000"/>
-            </a:solidFill>
-            <a:effectLst/>
-            <a:uFillTx/>
-          </a:defRPr>
-        </a:lvl6pPr>
-        <a:lvl7pPr marL="0" marR="0" indent="0" algn="l" defTabSz="914400" rtl="0" fontAlgn="auto" latinLnBrk="1" hangingPunct="0">
-          <a:lnSpc>
-            <a:spcPct val="100000"/>
-          </a:lnSpc>
-          <a:spcBef>
-            <a:spcPts val="0"/>
-          </a:spcBef>
-          <a:spcAft>
-            <a:spcPts val="0"/>
-          </a:spcAft>
-          <a:buClrTx/>
-          <a:buSzTx/>
-          <a:buFontTx/>
-          <a:buNone/>
-          <a:tabLst/>
-          <a:defRPr b="0" baseline="0" cap="none" i="0" spc="0" strike="noStrike" sz="1800" u="none" kumimoji="0" normalizeH="0">
-            <a:ln>
-              <a:noFill/>
-            </a:ln>
-            <a:solidFill>
-              <a:srgbClr val="000000"/>
-            </a:solidFill>
-            <a:effectLst/>
-            <a:uFillTx/>
-          </a:defRPr>
-        </a:lvl7pPr>
-        <a:lvl8pPr marL="0" marR="0" indent="0" algn="l" defTabSz="914400" rtl="0" fontAlgn="auto" latinLnBrk="1" hangingPunct="0">
-          <a:lnSpc>
-            <a:spcPct val="100000"/>
-          </a:lnSpc>
-          <a:spcBef>
-            <a:spcPts val="0"/>
-          </a:spcBef>
-          <a:spcAft>
-            <a:spcPts val="0"/>
-          </a:spcAft>
-          <a:buClrTx/>
-          <a:buSzTx/>
-          <a:buFontTx/>
-          <a:buNone/>
-          <a:tabLst/>
-          <a:defRPr b="0" baseline="0" cap="none" i="0" spc="0" strike="noStrike" sz="1800" u="none" kumimoji="0" normalizeH="0">
-            <a:ln>
-              <a:noFill/>
-            </a:ln>
-            <a:solidFill>
-              <a:srgbClr val="000000"/>
-            </a:solidFill>
-            <a:effectLst/>
-            <a:uFillTx/>
-          </a:defRPr>
-        </a:lvl8pPr>
-        <a:lvl9pPr marL="0" marR="0" indent="0" algn="l" defTabSz="914400" rtl="0" fontAlgn="auto" latinLnBrk="1" hangingPunct="0">
-          <a:lnSpc>
-            <a:spcPct val="100000"/>
-          </a:lnSpc>
-          <a:spcBef>
-            <a:spcPts val="0"/>
-          </a:spcBef>
-          <a:spcAft>
-            <a:spcPts val="0"/>
-          </a:spcAft>
-          <a:buClrTx/>
-          <a:buSzTx/>
-          <a:buFontTx/>
-          <a:buNone/>
-          <a:tabLst/>
-          <a:defRPr b="0" baseline="0" cap="none" i="0" spc="0" strike="noStrike" sz="1800" u="none" kumimoji="0" normalizeH="0">
-            <a:ln>
-              <a:noFill/>
-            </a:ln>
-            <a:solidFill>
-              <a:srgbClr val="000000"/>
-            </a:solidFill>
-            <a:effectLst/>
-            <a:uFillTx/>
-          </a:defRPr>
-        </a:lvl9pPr>
-      </a:lstStyle>
+      <a:lstStyle/>
       <a:style>
-        <a:lnRef idx="0"/>
-        <a:fillRef idx="0"/>
-        <a:effectRef idx="0"/>
+        <a:lnRef idx="0">
+          <a:srgbClr val="FFFFFF"/>
+        </a:lnRef>
+        <a:fillRef idx="0">
+          <a:srgbClr val="FFFFFF"/>
+        </a:fillRef>
+        <a:effectRef idx="0">
+          <a:srgbClr val="FFFFFF"/>
+        </a:effectRef>
         <a:fontRef idx="none"/>
       </a:style>
     </a:txDef>
   </a:objectDefaults>
 </a:theme>
+</file>
+
+<file path=customXml/item1.xml><?xml version="1.0" encoding="utf-8"?>
+<s:customData xmlns="http://www.wps.cn/officeDocument/2013/wpsCustomData" xmlns:s="http://www.wps.cn/officeDocument/2013/wpsCustomData">
+  <customSectProps>
+    <customSectPr/>
+  </customSectProps>
+</s:customData>
+</file>
+
+<file path=customXml/itemProps1.xml><?xml version="1.0" encoding="utf-8"?>
+<ds:datastoreItem xmlns:ds="http://schemas.openxmlformats.org/officeDocument/2006/customXml" ds:itemID="{B1977F7D-205B-4081-913C-38D41E755F92}">
+  <ds:schemaRefs>
+    <ds:schemaRef ds:uri="http://www.wps.cn/officeDocument/2013/wpsCustomData"/>
+  </ds:schemaRefs>
+</ds:datastoreItem>
 </file>
</xml_diff>